<commit_message>
Fixed more compilation error
Still some errors, it's better Alon fixes those
</commit_message>
<xml_diff>
--- a/documentation/HLD_WFHT.docx
+++ b/documentation/HLD_WFHT.docx
@@ -1,17 +1,7 @@
 
 <file path=word/document.xml><?xml version="1.0" encoding="utf-8"?>
-<w:document xmlns:wpc="http://schemas.microsoft.com/office/word/2010/wordprocessingCanvas" xmlns:cx="http://schemas.microsoft.com/office/drawing/2014/chartex" xmlns:cx1="http://schemas.microsoft.com/office/drawing/2015/9/8/chartex" xmlns:cx2="http://schemas.microsoft.com/office/drawing/2015/10/21/chartex" xmlns:cx3="http://schemas.microsoft.com/office/drawing/2016/5/9/chartex" xmlns:cx4="http://schemas.microsoft.com/office/drawing/2016/5/10/chartex" xmlns:cx5="http://schemas.microsoft.com/office/drawing/2016/5/11/chartex" xmlns:cx6="http://schemas.microsoft.com/office/drawing/2016/5/12/chartex" xmlns:cx7="http://schemas.microsoft.com/office/drawing/2016/5/13/chartex" xmlns:cx8="http://schemas.microsoft.com/office/drawing/2016/5/14/chartex" xmlns:mc="http://schemas.openxmlformats.org/markup-compatibility/2006" xmlns:aink="http://schemas.microsoft.com/office/drawing/2016/ink" xmlns:am3d="http://schemas.microsoft.com/office/drawing/2017/model3d" xmlns:o="urn:schemas-microsoft-com:office:office" xmlns:r="http://schemas.openxmlformats.org/officeDocument/2006/relationships" xmlns:m="http://schemas.openxmlformats.org/officeDocument/2006/math" xmlns:v="urn:schemas-microsoft-com:vml" xmlns:wp14="http://schemas.microsoft.com/office/word/2010/wordprocessingDrawing" xmlns:wp="http://schemas.openxmlformats.org/drawingml/2006/wordprocessingDrawing" xmlns:w10="urn:schemas-microsoft-com:office:word" xmlns:w="http://schemas.openxmlformats.org/wordprocessingml/2006/main" xmlns:w14="http://schemas.microsoft.com/office/word/2010/wordml" xmlns:w15="http://schemas.microsoft.com/office/word/2012/wordml" xmlns:w16cid="http://schemas.microsoft.com/office/word/2016/wordml/cid" xmlns:w16se="http://schemas.microsoft.com/office/word/2015/wordml/symex" xmlns:wpg="http://schemas.microsoft.com/office/word/2010/wordprocessingGroup" xmlns:wpi="http://schemas.microsoft.com/office/word/2010/wordprocessingInk" xmlns:wne="http://schemas.microsoft.com/office/word/2006/wordml" xmlns:wps="http://schemas.microsoft.com/office/word/2010/wordprocessingShape" mc:Ignorable="w14 w15 w16se w16cid wp14">
+<w:document xmlns:wpc="http://schemas.microsoft.com/office/word/2010/wordprocessingCanvas" xmlns:cx="http://schemas.microsoft.com/office/drawing/2014/chartex" xmlns:cx1="http://schemas.microsoft.com/office/drawing/2015/9/8/chartex" xmlns:cx2="http://schemas.microsoft.com/office/drawing/2015/10/21/chartex" xmlns:cx3="http://schemas.microsoft.com/office/drawing/2016/5/9/chartex" xmlns:cx4="http://schemas.microsoft.com/office/drawing/2016/5/10/chartex" xmlns:cx5="http://schemas.microsoft.com/office/drawing/2016/5/11/chartex" xmlns:cx6="http://schemas.microsoft.com/office/drawing/2016/5/12/chartex" xmlns:cx7="http://schemas.microsoft.com/office/drawing/2016/5/13/chartex" xmlns:cx8="http://schemas.microsoft.com/office/drawing/2016/5/14/chartex" xmlns:mc="http://schemas.openxmlformats.org/markup-compatibility/2006" xmlns:aink="http://schemas.microsoft.com/office/drawing/2016/ink" xmlns:am3d="http://schemas.microsoft.com/office/drawing/2017/model3d" xmlns:o="urn:schemas-microsoft-com:office:office" xmlns:r="http://schemas.openxmlformats.org/officeDocument/2006/relationships" xmlns:m="http://schemas.openxmlformats.org/officeDocument/2006/math" xmlns:v="urn:schemas-microsoft-com:vml" xmlns:wp14="http://schemas.microsoft.com/office/word/2010/wordprocessingDrawing" xmlns:wp="http://schemas.openxmlformats.org/drawingml/2006/wordprocessingDrawing" xmlns:w10="urn:schemas-microsoft-com:office:word" xmlns:w="http://schemas.openxmlformats.org/wordprocessingml/2006/main" xmlns:w14="http://schemas.microsoft.com/office/word/2010/wordml" xmlns:w15="http://schemas.microsoft.com/office/word/2012/wordml" xmlns:w16cex="http://schemas.microsoft.com/office/word/2018/wordml/cex" xmlns:w16cid="http://schemas.microsoft.com/office/word/2016/wordml/cid" xmlns:w16="http://schemas.microsoft.com/office/word/2018/wordml" xmlns:w16se="http://schemas.microsoft.com/office/word/2015/wordml/symex" xmlns:wpg="http://schemas.microsoft.com/office/word/2010/wordprocessingGroup" xmlns:wpi="http://schemas.microsoft.com/office/word/2010/wordprocessingInk" xmlns:wne="http://schemas.microsoft.com/office/word/2006/wordml" xmlns:wps="http://schemas.microsoft.com/office/word/2010/wordprocessingShape" mc:Ignorable="w14 w15 w16se w16cid w16 w16cex wp14">
   <w:body>
-    <w:p>
-      <w:pPr>
-        <w:pStyle w:val="1"/>
-        <w:numPr>
-          <w:ilvl w:val="0"/>
-          <w:numId w:val="0"/>
-        </w:numPr>
-      </w:pPr>
-      <w:bookmarkStart w:id="0" w:name="_Toc230922059"/>
-    </w:p>
     <w:p>
       <w:pPr>
         <w:pStyle w:val="1"/>
@@ -25,12 +15,27 @@
           <w:szCs w:val="36"/>
         </w:rPr>
       </w:pPr>
+      <w:bookmarkStart w:id="0" w:name="_Toc230922059"/>
       <w:r>
         <w:rPr>
           <w:sz w:val="36"/>
           <w:szCs w:val="36"/>
         </w:rPr>
-        <w:t>High-Level Design Document for &lt;project name&gt; project</w:t>
+        <w:t xml:space="preserve">High-Level Design Document for </w:t>
+      </w:r>
+      <w:r>
+        <w:rPr>
+          <w:sz w:val="36"/>
+          <w:szCs w:val="36"/>
+        </w:rPr>
+        <w:t>Efficient Wait-Free Resizable Hash Table</w:t>
+      </w:r>
+      <w:r>
+        <w:rPr>
+          <w:sz w:val="36"/>
+          <w:szCs w:val="36"/>
+        </w:rPr>
+        <w:t xml:space="preserve"> project</w:t>
       </w:r>
     </w:p>
     <w:p/>
@@ -350,75 +355,6 @@
         <w:t>Introduction</w:t>
       </w:r>
       <w:bookmarkEnd w:id="1"/>
-      <w:r>
-        <w:t xml:space="preserve"> </w:t>
-      </w:r>
-      <w:r>
-        <w:rPr>
-          <w:sz w:val="24"/>
-          <w:szCs w:val="24"/>
-        </w:rPr>
-        <w:t>– this section specifies what you are actually implement</w:t>
-      </w:r>
-      <w:r>
-        <w:rPr>
-          <w:sz w:val="24"/>
-          <w:szCs w:val="24"/>
-        </w:rPr>
-        <w:t>ing</w:t>
-      </w:r>
-      <w:r>
-        <w:rPr>
-          <w:sz w:val="24"/>
-          <w:szCs w:val="24"/>
-        </w:rPr>
-        <w:t xml:space="preserve"> </w:t>
-      </w:r>
-      <w:r>
-        <w:rPr>
-          <w:sz w:val="24"/>
-          <w:szCs w:val="24"/>
-        </w:rPr>
-        <w:br/>
-        <w:t xml:space="preserve">                          </w:t>
-      </w:r>
-      <w:proofErr w:type="gramStart"/>
-      <w:r>
-        <w:rPr>
-          <w:sz w:val="24"/>
-          <w:szCs w:val="24"/>
-        </w:rPr>
-        <w:t xml:space="preserve">   </w:t>
-      </w:r>
-      <w:r>
-        <w:rPr>
-          <w:sz w:val="24"/>
-          <w:szCs w:val="24"/>
-        </w:rPr>
-        <w:t>(</w:t>
-      </w:r>
-      <w:proofErr w:type="gramEnd"/>
-      <w:r>
-        <w:rPr>
-          <w:sz w:val="24"/>
-          <w:szCs w:val="24"/>
-        </w:rPr>
-        <w:t xml:space="preserve">usually subset of the </w:t>
-      </w:r>
-      <w:r>
-        <w:rPr>
-          <w:sz w:val="24"/>
-          <w:szCs w:val="24"/>
-        </w:rPr>
-        <w:t>functional specification</w:t>
-      </w:r>
-      <w:r>
-        <w:rPr>
-          <w:sz w:val="24"/>
-          <w:szCs w:val="24"/>
-        </w:rPr>
-        <w:t>)</w:t>
-      </w:r>
     </w:p>
     <w:p>
       <w:pPr>
@@ -442,70 +378,6 @@
           <w:tab w:val="right" w:leader="dot" w:pos="10214"/>
         </w:tabs>
       </w:pPr>
-      <w:r>
-        <w:t>We assume the client isn’t malicious and will not try to find vulnerabilities in our Data structure. we also assume the maximum thread count to be used in our DS is 128, but this could be easily expanded.</w:t>
-      </w:r>
-    </w:p>
-    <w:p/>
-    <w:p>
-      <w:pPr>
-        <w:pStyle w:val="20"/>
-        <w:ind w:left="576"/>
-      </w:pPr>
-      <w:bookmarkStart w:id="5" w:name="_Toc230922065"/>
-      <w:r>
-        <w:t>Dependencies</w:t>
-      </w:r>
-      <w:bookmarkEnd w:id="5"/>
-    </w:p>
-    <w:p>
-      <w:r>
-        <w:t xml:space="preserve">Our DS will require very little dependencies in its basic form, which std and </w:t>
-      </w:r>
-      <w:proofErr w:type="spellStart"/>
-      <w:r>
-        <w:t>pthread</w:t>
-      </w:r>
-      <w:proofErr w:type="spellEnd"/>
-      <w:r>
-        <w:t>, we also require the core architecture will have an atomic CAS implemented, but this should be standard in today modern CPUs.</w:t>
-      </w:r>
-    </w:p>
-    <w:p>
-      <w:r>
-        <w:t>In the future we might add dependencies related to the hash function</w:t>
-      </w:r>
-      <w:r>
-        <w:t xml:space="preserve"> we are using</w:t>
-      </w:r>
-      <w:r>
-        <w:t xml:space="preserve"> </w:t>
-      </w:r>
-      <w:r>
-        <w:t>and smart pointers (GC) for better overall performance</w:t>
-      </w:r>
-      <w:r>
-        <w:t>.</w:t>
-      </w:r>
-    </w:p>
-    <w:p>
-      <w:pPr>
-        <w:pStyle w:val="20"/>
-        <w:ind w:left="576"/>
-      </w:pPr>
-      <w:bookmarkStart w:id="6" w:name="_Toc230922070"/>
-      <w:r>
-        <w:t>Issues List</w:t>
-      </w:r>
-      <w:bookmarkEnd w:id="6"/>
-    </w:p>
-    <w:p>
-      <w:pPr>
-        <w:jc w:val="both"/>
-      </w:pPr>
-      <w:r>
-        <w:t>Currently there are no open issues, we are only in implementation stage.</w:t>
-      </w:r>
     </w:p>
     <w:p>
       <w:pPr>
@@ -514,28 +386,129 @@
           <w:tab w:val="right" w:leader="dot" w:pos="10214"/>
         </w:tabs>
       </w:pPr>
+      <w:r>
+        <w:t xml:space="preserve">We assume the client isn’t malicious and will not try to find vulnerabilities in our </w:t>
+      </w:r>
+      <w:r>
+        <w:t>d</w:t>
+      </w:r>
+      <w:r>
+        <w:t xml:space="preserve">ata structure. </w:t>
+      </w:r>
+      <w:r>
+        <w:t>W</w:t>
+      </w:r>
+      <w:r>
+        <w:t>e also assume the maximum thread count to be used in our DS is 128, but this could be easily expanded.</w:t>
+      </w:r>
+    </w:p>
+    <w:p/>
+    <w:p>
+      <w:pPr>
+        <w:pStyle w:val="20"/>
+        <w:ind w:left="576"/>
+      </w:pPr>
+      <w:bookmarkStart w:id="5" w:name="_Toc230922065"/>
+      <w:r>
+        <w:t>Dependencies</w:t>
+      </w:r>
+      <w:bookmarkEnd w:id="5"/>
+    </w:p>
+    <w:p/>
+    <w:p>
+      <w:r>
+        <w:t xml:space="preserve">Our DS will require very little dependencies in its basic form, which </w:t>
+      </w:r>
+      <w:r>
+        <w:t xml:space="preserve">are </w:t>
+      </w:r>
+      <w:r>
+        <w:t xml:space="preserve">from the </w:t>
+      </w:r>
+      <w:r>
+        <w:rPr>
+          <w:i/>
+          <w:iCs/>
+        </w:rPr>
+        <w:t>std</w:t>
+      </w:r>
+      <w:r>
+        <w:t xml:space="preserve"> and </w:t>
+      </w:r>
+      <w:proofErr w:type="spellStart"/>
+      <w:r>
+        <w:rPr>
+          <w:i/>
+          <w:iCs/>
+        </w:rPr>
+        <w:t>pthread</w:t>
+      </w:r>
+      <w:proofErr w:type="spellEnd"/>
+      <w:r>
+        <w:t xml:space="preserve"> libraries.</w:t>
+      </w:r>
+      <w:r>
+        <w:t xml:space="preserve"> </w:t>
+      </w:r>
+      <w:r>
+        <w:t>W</w:t>
+      </w:r>
+      <w:r>
+        <w:t>e also require</w:t>
+      </w:r>
+      <w:r>
+        <w:t xml:space="preserve"> that</w:t>
+      </w:r>
+      <w:r>
+        <w:t xml:space="preserve"> the core architecture will have an atomic CAS implemented, but this should be standard in today modern CPUs.</w:t>
+      </w:r>
     </w:p>
     <w:p>
+      <w:r>
+        <w:t>In the future we might add dependencies related to the hash function</w:t>
+      </w:r>
+      <w:r>
+        <w:t xml:space="preserve"> we are using</w:t>
+      </w:r>
+      <w:r>
+        <w:t xml:space="preserve"> </w:t>
+      </w:r>
+      <w:r>
+        <w:t>and smart pointers (GC) for better overall performance</w:t>
+      </w:r>
+      <w:r>
+        <w:t>.</w:t>
+      </w:r>
+    </w:p>
+    <w:p>
       <w:pPr>
         <w:pStyle w:val="20"/>
         <w:ind w:left="576"/>
       </w:pPr>
-      <w:r>
-        <w:t xml:space="preserve"> </w:t>
-      </w:r>
-      <w:bookmarkStart w:id="7" w:name="_Toc230922071"/>
-      <w:r>
-        <w:t>To-do List</w:t>
-      </w:r>
-      <w:bookmarkEnd w:id="7"/>
-      <w:r>
-        <w:t xml:space="preserve"> + Expected </w:t>
-      </w:r>
-      <w:proofErr w:type="gramStart"/>
-      <w:r>
-        <w:t>time-tables</w:t>
-      </w:r>
-      <w:proofErr w:type="gramEnd"/>
+      <w:bookmarkStart w:id="6" w:name="_Toc230922070"/>
+      <w:r>
+        <w:t>Issues List</w:t>
+      </w:r>
+      <w:bookmarkEnd w:id="6"/>
+    </w:p>
+    <w:p>
+      <w:pPr>
+        <w:jc w:val="both"/>
+      </w:pPr>
+    </w:p>
+    <w:p>
+      <w:pPr>
+        <w:jc w:val="both"/>
+      </w:pPr>
+      <w:r>
+        <w:t xml:space="preserve">Currently there are no open issues, we are only </w:t>
+      </w:r>
+      <w:r>
+        <w:t>at the</w:t>
+      </w:r>
+      <w:r>
+        <w:t xml:space="preserve"> implementation stage.</w:t>
+      </w:r>
     </w:p>
     <w:p>
       <w:pPr>
@@ -544,14 +517,28 @@
           <w:tab w:val="right" w:leader="dot" w:pos="10214"/>
         </w:tabs>
       </w:pPr>
-      <w:proofErr w:type="spellStart"/>
-      <w:r>
-        <w:t>Todos</w:t>
-      </w:r>
-      <w:proofErr w:type="spellEnd"/>
-      <w:r>
-        <w:t>:</w:t>
-      </w:r>
+    </w:p>
+    <w:p>
+      <w:pPr>
+        <w:pStyle w:val="20"/>
+        <w:ind w:left="576"/>
+      </w:pPr>
+      <w:r>
+        <w:t xml:space="preserve"> </w:t>
+      </w:r>
+      <w:bookmarkStart w:id="7" w:name="_Toc230922071"/>
+      <w:r>
+        <w:t>To-do List</w:t>
+      </w:r>
+      <w:bookmarkEnd w:id="7"/>
+      <w:r>
+        <w:t xml:space="preserve"> + Expected </w:t>
+      </w:r>
+      <w:proofErr w:type="gramStart"/>
+      <w:r>
+        <w:t>time-tables</w:t>
+      </w:r>
+      <w:proofErr w:type="gramEnd"/>
     </w:p>
     <w:p/>
     <w:p>
@@ -597,20 +584,6 @@
         <w:t>Architecture</w:t>
       </w:r>
       <w:bookmarkEnd w:id="9"/>
-    </w:p>
-    <w:p>
-      <w:r>
-        <w:t>Describe the architecture of your application.</w:t>
-      </w:r>
-      <w:r>
-        <w:t xml:space="preserve"> </w:t>
-      </w:r>
-      <w:r>
-        <w:t>P</w:t>
-      </w:r>
-      <w:r>
-        <w:t>refer using a diagram like this one.</w:t>
-      </w:r>
     </w:p>
     <w:p/>
     <w:p>
@@ -735,6 +708,7 @@
       </w:pPr>
       <w:bookmarkStart w:id="10" w:name="_Toc230922074"/>
       <w:r>
+        <w:lastRenderedPageBreak/>
         <w:t>Design</w:t>
       </w:r>
       <w:bookmarkEnd w:id="10"/>
@@ -820,6 +794,15 @@
     </w:p>
     <w:p>
       <w:pPr>
+        <w:spacing w:after="0"/>
+      </w:pPr>
+      <w:r>
+        <w:br w:type="page"/>
+      </w:r>
+    </w:p>
+    <w:p/>
+    <w:p>
+      <w:pPr>
         <w:pStyle w:val="3"/>
       </w:pPr>
       <w:bookmarkStart w:id="13" w:name="_Toc230922077"/>
@@ -830,18 +813,62 @@
     </w:p>
     <w:p>
       <w:r>
-        <w:t>Details about the various classes</w:t>
-      </w:r>
-      <w:r>
-        <w:t>.</w:t>
-      </w:r>
-    </w:p>
-    <w:p>
-      <w:pPr>
-        <w:spacing w:after="0"/>
-      </w:pPr>
-    </w:p>
-    <w:p>
+        <w:t xml:space="preserve">The elementary types (such as Operation and Triple) are used with default constructors. The other classes were implanted in order to make implementation more modular and clearer, and since an </w:t>
+      </w:r>
+      <w:proofErr w:type="gramStart"/>
+      <w:r>
+        <w:t>allocation operations</w:t>
+      </w:r>
+      <w:proofErr w:type="gramEnd"/>
+      <w:r>
+        <w:t xml:space="preserve"> were been made using new and delete at the places that require for the resizable </w:t>
+      </w:r>
+      <w:r>
+        <w:t>attribut</w:t>
+      </w:r>
+      <w:r>
+        <w:t xml:space="preserve">e. The </w:t>
+      </w:r>
+      <w:r>
+        <w:t xml:space="preserve">variables </w:t>
+      </w:r>
+      <w:r>
+        <w:t xml:space="preserve">who needs to be </w:t>
+      </w:r>
+      <w:r>
+        <w:t>replaced using atomic CAS operations (</w:t>
+      </w:r>
+      <w:proofErr w:type="spellStart"/>
+      <w:r>
+        <w:t>DState</w:t>
+      </w:r>
+      <w:proofErr w:type="spellEnd"/>
+      <w:r>
+        <w:t xml:space="preserve">* &amp; </w:t>
+      </w:r>
+      <w:proofErr w:type="spellStart"/>
+      <w:r>
+        <w:t>BState</w:t>
+      </w:r>
+      <w:proofErr w:type="spellEnd"/>
+      <w:r>
+        <w:t>*) were declared using the std</w:t>
+      </w:r>
+      <w:r>
+        <w:rPr>
+          <w:rFonts w:hint="eastAsia"/>
+        </w:rPr>
+        <w:t>∷</w:t>
+      </w:r>
+      <w:r>
+        <w:rPr>
+          <w:rFonts w:hint="eastAsia"/>
+        </w:rPr>
+        <w:t>a</w:t>
+      </w:r>
+      <w:r>
+        <w:t>tomic library.</w:t>
+      </w:r>
       <w:bookmarkStart w:id="14" w:name="_Toc85466002"/>
       <w:bookmarkStart w:id="15" w:name="_Toc85466281"/>
       <w:bookmarkStart w:id="16" w:name="_Toc85466428"/>
@@ -975,6 +1002,611 @@
       <w:bookmarkEnd w:id="77"/>
       <w:bookmarkEnd w:id="78"/>
       <w:bookmarkEnd w:id="79"/>
+      <w:r>
+        <w:t xml:space="preserve"> </w:t>
+      </w:r>
+      <w:r>
+        <w:t>In addition, a</w:t>
+      </w:r>
+      <w:r>
+        <w:t>s detailed within the paper, some of the arrays are at the size of the thread number, and each thread will use only it’s suitable cell</w:t>
+      </w:r>
+      <w:r>
+        <w:t>.</w:t>
+      </w:r>
+    </w:p>
+    <w:p>
+      <w:pPr>
+        <w:spacing w:after="0"/>
+      </w:pPr>
+    </w:p>
+    <w:p>
+      <w:proofErr w:type="spellStart"/>
+      <w:r>
+        <w:rPr>
+          <w:u w:val="single"/>
+        </w:rPr>
+        <w:t>h</w:t>
+      </w:r>
+      <w:r>
+        <w:rPr>
+          <w:u w:val="single"/>
+        </w:rPr>
+        <w:t>ashmap</w:t>
+      </w:r>
+      <w:proofErr w:type="spellEnd"/>
+      <w:r>
+        <w:t>:</w:t>
+      </w:r>
+    </w:p>
+    <w:p>
+      <w:pPr>
+        <w:pStyle w:val="ae"/>
+        <w:numPr>
+          <w:ilvl w:val="0"/>
+          <w:numId w:val="43"/>
+        </w:numPr>
+        <w:rPr>
+          <w:lang w:bidi="ar-SA"/>
+        </w:rPr>
+      </w:pPr>
+      <w:r>
+        <w:rPr>
+          <w:lang w:bidi="ar-SA"/>
+        </w:rPr>
+        <w:t xml:space="preserve">All the user operations are being made on the </w:t>
+      </w:r>
+      <w:proofErr w:type="spellStart"/>
+      <w:r>
+        <w:rPr>
+          <w:lang w:bidi="ar-SA"/>
+        </w:rPr>
+        <w:t>hashmap’s</w:t>
+      </w:r>
+      <w:proofErr w:type="spellEnd"/>
+      <w:r>
+        <w:rPr>
+          <w:lang w:bidi="ar-SA"/>
+        </w:rPr>
+        <w:t xml:space="preserve"> instance</w:t>
+      </w:r>
+      <w:r>
+        <w:rPr>
+          <w:lang w:bidi="ar-SA"/>
+        </w:rPr>
+        <w:t>.</w:t>
+      </w:r>
+    </w:p>
+    <w:p>
+      <w:pPr>
+        <w:pStyle w:val="ae"/>
+        <w:numPr>
+          <w:ilvl w:val="1"/>
+          <w:numId w:val="43"/>
+        </w:numPr>
+        <w:rPr>
+          <w:lang w:bidi="ar-SA"/>
+        </w:rPr>
+      </w:pPr>
+      <w:r>
+        <w:rPr>
+          <w:lang w:bidi="ar-SA"/>
+        </w:rPr>
+        <w:t>This is the only class that the user can access (and only to known</w:t>
+      </w:r>
+      <w:r>
+        <w:rPr>
+          <w:lang w:bidi="ar-SA"/>
+        </w:rPr>
+        <w:t xml:space="preserve"> public</w:t>
+      </w:r>
+      <w:r>
+        <w:rPr>
+          <w:lang w:bidi="ar-SA"/>
+        </w:rPr>
+        <w:t xml:space="preserve"> operations such as lookup, insert, remove).</w:t>
+      </w:r>
+    </w:p>
+    <w:p>
+      <w:pPr>
+        <w:pStyle w:val="ae"/>
+        <w:numPr>
+          <w:ilvl w:val="0"/>
+          <w:numId w:val="43"/>
+        </w:numPr>
+        <w:rPr>
+          <w:lang w:bidi="ar-SA"/>
+        </w:rPr>
+      </w:pPr>
+      <w:r>
+        <w:t xml:space="preserve">Stores a pointer to the </w:t>
+      </w:r>
+      <w:proofErr w:type="spellStart"/>
+      <w:r>
+        <w:t>DState</w:t>
+      </w:r>
+      <w:proofErr w:type="spellEnd"/>
+      <w:r>
+        <w:t xml:space="preserve"> (using </w:t>
+      </w:r>
+      <w:proofErr w:type="spellStart"/>
+      <w:r>
+        <w:t>std</w:t>
+      </w:r>
+      <w:r>
+        <w:rPr>
+          <w:rFonts w:ascii="Cambria Math" w:hAnsi="Cambria Math" w:cs="Cambria Math"/>
+        </w:rPr>
+        <w:t>∷</w:t>
+      </w:r>
+      <w:r>
+        <w:t>atomic</w:t>
+      </w:r>
+      <w:proofErr w:type="spellEnd"/>
+      <w:r>
+        <w:t>)</w:t>
+      </w:r>
+      <w:r>
+        <w:t xml:space="preserve"> and two arrays at the fixed size of the thread number.</w:t>
+      </w:r>
+    </w:p>
+    <w:p>
+      <w:pPr>
+        <w:pStyle w:val="ae"/>
+        <w:numPr>
+          <w:ilvl w:val="0"/>
+          <w:numId w:val="43"/>
+        </w:numPr>
+        <w:rPr>
+          <w:lang w:bidi="ar-SA"/>
+        </w:rPr>
+      </w:pPr>
+      <w:r>
+        <w:t xml:space="preserve">Contains all the following </w:t>
+      </w:r>
+      <w:proofErr w:type="spellStart"/>
+      <w:r>
+        <w:t>neseted</w:t>
+      </w:r>
+      <w:proofErr w:type="spellEnd"/>
+      <w:r>
+        <w:t xml:space="preserve"> classes and structs within it. </w:t>
+      </w:r>
+    </w:p>
+    <w:p>
+      <w:proofErr w:type="spellStart"/>
+      <w:r>
+        <w:rPr>
+          <w:u w:val="single"/>
+        </w:rPr>
+        <w:t>DState</w:t>
+      </w:r>
+      <w:proofErr w:type="spellEnd"/>
+      <w:r>
+        <w:t xml:space="preserve">: </w:t>
+      </w:r>
+    </w:p>
+    <w:p>
+      <w:pPr>
+        <w:pStyle w:val="ae"/>
+        <w:numPr>
+          <w:ilvl w:val="0"/>
+          <w:numId w:val="43"/>
+        </w:numPr>
+      </w:pPr>
+      <w:r>
+        <w:t xml:space="preserve">This class exists in addition to the </w:t>
+      </w:r>
+      <w:proofErr w:type="spellStart"/>
+      <w:r>
+        <w:t>hashmap</w:t>
+      </w:r>
+      <w:proofErr w:type="spellEnd"/>
+      <w:r>
+        <w:t xml:space="preserve"> mostly in order to make it possible to replace </w:t>
+      </w:r>
+      <w:proofErr w:type="spellStart"/>
+      <w:r>
+        <w:t>DStates</w:t>
+      </w:r>
+      <w:proofErr w:type="spellEnd"/>
+      <w:r>
+        <w:t xml:space="preserve"> within the </w:t>
+      </w:r>
+      <w:proofErr w:type="spellStart"/>
+      <w:r>
+        <w:t>hasmap</w:t>
+      </w:r>
+      <w:proofErr w:type="spellEnd"/>
+      <w:r>
+        <w:t xml:space="preserve"> using CAS while updating or changing the </w:t>
+      </w:r>
+      <w:proofErr w:type="spellStart"/>
+      <w:r>
+        <w:rPr>
+          <w:i/>
+          <w:iCs/>
+        </w:rPr>
+        <w:t>dir</w:t>
+      </w:r>
+      <w:proofErr w:type="spellEnd"/>
+      <w:r>
+        <w:t xml:space="preserve"> without delay or the risk of losing information.</w:t>
+      </w:r>
+    </w:p>
+    <w:p>
+      <w:pPr>
+        <w:pStyle w:val="ae"/>
+        <w:numPr>
+          <w:ilvl w:val="0"/>
+          <w:numId w:val="43"/>
+        </w:numPr>
+      </w:pPr>
+      <w:r>
+        <w:t>Stores a pointer to an allocated array</w:t>
+      </w:r>
+      <w:r>
+        <w:t xml:space="preserve"> </w:t>
+      </w:r>
+      <w:proofErr w:type="spellStart"/>
+      <w:r>
+        <w:rPr>
+          <w:i/>
+          <w:iCs/>
+        </w:rPr>
+        <w:t>dir</w:t>
+      </w:r>
+      <w:proofErr w:type="spellEnd"/>
+      <w:r>
+        <w:t xml:space="preserve"> of pointers to </w:t>
+      </w:r>
+      <w:r>
+        <w:rPr>
+          <w:i/>
+          <w:iCs/>
+        </w:rPr>
+        <w:t>Bucket</w:t>
+      </w:r>
+      <w:r>
+        <w:t>s.</w:t>
+      </w:r>
+      <w:r>
+        <w:t xml:space="preserve"> </w:t>
+      </w:r>
+      <w:r>
+        <w:t xml:space="preserve">The array’s length can be </w:t>
+      </w:r>
+      <w:r>
+        <w:rPr>
+          <w:lang w:bidi="he-IL"/>
+        </w:rPr>
+        <w:t xml:space="preserve">deduced by powering 2 to the mutable primitive integer </w:t>
+      </w:r>
+      <w:r>
+        <w:rPr>
+          <w:i/>
+          <w:iCs/>
+          <w:lang w:bidi="he-IL"/>
+        </w:rPr>
+        <w:t>depth</w:t>
+      </w:r>
+      <w:r>
+        <w:rPr>
+          <w:lang w:bidi="he-IL"/>
+        </w:rPr>
+        <w:t xml:space="preserve"> which is also in </w:t>
+      </w:r>
+      <w:proofErr w:type="spellStart"/>
+      <w:r>
+        <w:rPr>
+          <w:lang w:bidi="he-IL"/>
+        </w:rPr>
+        <w:t>DState</w:t>
+      </w:r>
+      <w:proofErr w:type="spellEnd"/>
+      <w:r>
+        <w:rPr>
+          <w:lang w:bidi="he-IL"/>
+        </w:rPr>
+        <w:t xml:space="preserve"> class.</w:t>
+      </w:r>
+    </w:p>
+    <w:p>
+      <w:pPr>
+        <w:pStyle w:val="ae"/>
+        <w:numPr>
+          <w:ilvl w:val="0"/>
+          <w:numId w:val="43"/>
+        </w:numPr>
+      </w:pPr>
+      <w:r>
+        <w:rPr>
+          <w:lang w:bidi="he-IL"/>
+        </w:rPr>
+        <w:t>Notice that more than one cell within the array may point to the same Bucket.</w:t>
+      </w:r>
+    </w:p>
+    <w:p>
+      <w:r>
+        <w:rPr>
+          <w:u w:val="single"/>
+        </w:rPr>
+        <w:t>Bucket</w:t>
+      </w:r>
+      <w:r>
+        <w:t>:</w:t>
+      </w:r>
+    </w:p>
+    <w:p>
+      <w:pPr>
+        <w:pStyle w:val="ae"/>
+        <w:numPr>
+          <w:ilvl w:val="0"/>
+          <w:numId w:val="43"/>
+        </w:numPr>
+      </w:pPr>
+      <w:r>
+        <w:t xml:space="preserve">Stores mainly </w:t>
+      </w:r>
+      <w:r>
+        <w:t xml:space="preserve">a pointer to </w:t>
+      </w:r>
+      <w:r>
+        <w:t xml:space="preserve">uniquely </w:t>
+      </w:r>
+      <w:proofErr w:type="spellStart"/>
+      <w:r>
+        <w:t>BState</w:t>
+      </w:r>
+      <w:proofErr w:type="spellEnd"/>
+      <w:r>
+        <w:t xml:space="preserve"> (using </w:t>
+      </w:r>
+      <w:proofErr w:type="spellStart"/>
+      <w:r>
+        <w:t>std</w:t>
+      </w:r>
+      <w:r>
+        <w:rPr>
+          <w:rFonts w:ascii="Cambria Math" w:hAnsi="Cambria Math" w:cs="Cambria Math"/>
+        </w:rPr>
+        <w:t>∷</w:t>
+      </w:r>
+      <w:r>
+        <w:t>atomic</w:t>
+      </w:r>
+      <w:proofErr w:type="spellEnd"/>
+      <w:r>
+        <w:t>)</w:t>
+      </w:r>
+      <w:r>
+        <w:rPr>
+          <w:lang w:bidi="he-IL"/>
+        </w:rPr>
+        <w:t xml:space="preserve">, and </w:t>
+      </w:r>
+      <w:r>
+        <w:rPr>
+          <w:lang w:bidi="he-IL"/>
+        </w:rPr>
+        <w:t xml:space="preserve">other </w:t>
+      </w:r>
+      <w:r>
+        <w:rPr>
+          <w:lang w:bidi="he-IL"/>
+        </w:rPr>
+        <w:t>variables (Prefix, depth, toggle).</w:t>
+      </w:r>
+    </w:p>
+    <w:p>
+      <w:pPr>
+        <w:pStyle w:val="ae"/>
+        <w:numPr>
+          <w:ilvl w:val="0"/>
+          <w:numId w:val="43"/>
+        </w:numPr>
+      </w:pPr>
+      <w:r>
+        <w:rPr>
+          <w:lang w:bidi="he-IL"/>
+        </w:rPr>
+        <w:t xml:space="preserve">The purpose of this class is to allow an atomic change within a </w:t>
+      </w:r>
+      <w:proofErr w:type="spellStart"/>
+      <w:r>
+        <w:rPr>
+          <w:lang w:bidi="he-IL"/>
+        </w:rPr>
+        <w:t>BState</w:t>
+      </w:r>
+      <w:proofErr w:type="spellEnd"/>
+      <w:r>
+        <w:rPr>
+          <w:lang w:bidi="he-IL"/>
+        </w:rPr>
+        <w:t xml:space="preserve"> without delaying operations or losing information as explained in the paper.</w:t>
+      </w:r>
+    </w:p>
+    <w:p>
+      <w:proofErr w:type="spellStart"/>
+      <w:r>
+        <w:rPr>
+          <w:u w:val="single"/>
+        </w:rPr>
+        <w:t>BState</w:t>
+      </w:r>
+      <w:proofErr w:type="spellEnd"/>
+      <w:r>
+        <w:t>:</w:t>
+      </w:r>
+    </w:p>
+    <w:p>
+      <w:pPr>
+        <w:pStyle w:val="ae"/>
+        <w:numPr>
+          <w:ilvl w:val="0"/>
+          <w:numId w:val="43"/>
+        </w:numPr>
+      </w:pPr>
+      <w:r>
+        <w:t xml:space="preserve">Stores mainly a pointer to </w:t>
+      </w:r>
+      <w:r>
+        <w:t xml:space="preserve">a </w:t>
+      </w:r>
+      <w:r>
+        <w:t>fixed size array of Triple and another fixed size array of Results.</w:t>
+      </w:r>
+    </w:p>
+    <w:p>
+      <w:pPr>
+        <w:pStyle w:val="ae"/>
+        <w:numPr>
+          <w:ilvl w:val="0"/>
+          <w:numId w:val="43"/>
+        </w:numPr>
+        <w:rPr>
+          <w:lang w:bidi="ar-SA"/>
+        </w:rPr>
+      </w:pPr>
+      <w:r>
+        <w:t xml:space="preserve">Every Triple contains the </w:t>
+      </w:r>
+      <w:proofErr w:type="spellStart"/>
+      <w:r>
+        <w:t>hashed_key</w:t>
+      </w:r>
+      <w:proofErr w:type="spellEnd"/>
+      <w:r>
+        <w:t xml:space="preserve">. The highest binary </w:t>
+      </w:r>
+      <w:r>
+        <w:rPr>
+          <w:i/>
+          <w:iCs/>
+        </w:rPr>
+        <w:t>depth</w:t>
+      </w:r>
+      <w:r>
+        <w:t xml:space="preserve"> (the depth is an integer within </w:t>
+      </w:r>
+      <w:r>
+        <w:t xml:space="preserve">Bucket at listed above) </w:t>
+      </w:r>
+      <w:r>
+        <w:t>is equal to the pointing Bucket Prefix</w:t>
+      </w:r>
+      <w:r>
+        <w:t xml:space="preserve"> variable (also integer within the Bucket).</w:t>
+      </w:r>
+    </w:p>
+    <w:p>
+      <w:proofErr w:type="spellStart"/>
+      <w:r>
+        <w:rPr>
+          <w:u w:val="single"/>
+        </w:rPr>
+        <w:t>BigWord</w:t>
+      </w:r>
+      <w:proofErr w:type="spellEnd"/>
+      <w:r>
+        <w:t>:</w:t>
+      </w:r>
+    </w:p>
+    <w:p>
+      <w:pPr>
+        <w:pStyle w:val="ae"/>
+        <w:numPr>
+          <w:ilvl w:val="0"/>
+          <w:numId w:val="43"/>
+        </w:numPr>
+      </w:pPr>
+      <w:r>
+        <w:t xml:space="preserve">Since every </w:t>
+      </w:r>
+      <w:proofErr w:type="spellStart"/>
+      <w:r>
+        <w:t>BState</w:t>
+      </w:r>
+      <w:proofErr w:type="spellEnd"/>
+      <w:r>
+        <w:t xml:space="preserve"> and every Bucket uses an array of </w:t>
+      </w:r>
+      <w:proofErr w:type="spellStart"/>
+      <w:r>
+        <w:t>boolean</w:t>
+      </w:r>
+      <w:proofErr w:type="spellEnd"/>
+      <w:r>
+        <w:t xml:space="preserve">, and an array of </w:t>
+      </w:r>
+      <w:proofErr w:type="spellStart"/>
+      <w:r>
+        <w:t>boolean</w:t>
+      </w:r>
+      <w:proofErr w:type="spellEnd"/>
+      <w:r>
+        <w:t xml:space="preserve"> type is heavy this class is literally a </w:t>
+      </w:r>
+      <w:proofErr w:type="spellStart"/>
+      <w:r>
+        <w:t>boolean</w:t>
+      </w:r>
+      <w:proofErr w:type="spellEnd"/>
+      <w:r>
+        <w:t xml:space="preserve"> array with </w:t>
+      </w:r>
+      <w:r>
+        <w:t xml:space="preserve">much </w:t>
+      </w:r>
+      <w:r>
+        <w:t xml:space="preserve">lighter </w:t>
+      </w:r>
+      <w:r>
+        <w:t>implementation</w:t>
+      </w:r>
+      <w:r>
+        <w:t>.</w:t>
+      </w:r>
+    </w:p>
+    <w:p>
+      <w:pPr>
+        <w:pStyle w:val="ae"/>
+        <w:numPr>
+          <w:ilvl w:val="0"/>
+          <w:numId w:val="43"/>
+        </w:numPr>
+      </w:pPr>
+      <w:r>
+        <w:t xml:space="preserve">The classes </w:t>
+      </w:r>
+      <w:proofErr w:type="gramStart"/>
+      <w:r>
+        <w:t>uses</w:t>
+      </w:r>
+      <w:proofErr w:type="gramEnd"/>
+      <w:r>
+        <w:t xml:space="preserve"> threads </w:t>
+      </w:r>
+      <w:r>
+        <w:t xml:space="preserve">for </w:t>
+      </w:r>
+      <w:r>
+        <w:t>marking</w:t>
+      </w:r>
+      <w:r>
+        <w:t xml:space="preserve"> T/F values</w:t>
+      </w:r>
+      <w:r>
+        <w:t>, as described in the paper (toggle &amp; applied).</w:t>
+      </w:r>
+    </w:p>
+    <w:p>
+      <w:pPr>
+        <w:rPr>
+          <w:rtl/>
+        </w:rPr>
+      </w:pPr>
     </w:p>
     <w:p>
       <w:pPr>
@@ -998,6 +1630,17 @@
       <w:proofErr w:type="spellEnd"/>
       <w:r>
         <w:t xml:space="preserve"> or the thread abstraction in the client’s program.</w:t>
+      </w:r>
+      <w:r>
+        <w:t xml:space="preserve"> Constructor is provided with the explained operations.</w:t>
+      </w:r>
+    </w:p>
+    <w:p>
+      <w:pPr>
+        <w:spacing w:after="0"/>
+      </w:pPr>
+      <w:r>
+        <w:br w:type="page"/>
       </w:r>
     </w:p>
     <w:p/>
@@ -1013,7 +1656,6 @@
         <w:rPr>
           <w:lang w:eastAsia="ja-JP"/>
         </w:rPr>
-        <w:lastRenderedPageBreak/>
         <w:t>Use cases</w:t>
       </w:r>
     </w:p>
@@ -1025,22 +1667,7 @@
         </w:rPr>
       </w:pPr>
       <w:r>
-        <w:t>This</w:t>
-      </w:r>
-      <w:r>
-        <w:t xml:space="preserve"> implementation</w:t>
-      </w:r>
-      <w:r>
-        <w:t xml:space="preserve"> of a WF hash table</w:t>
-      </w:r>
-      <w:r>
-        <w:t xml:space="preserve"> surpass any other available implementation by quite a lot</w:t>
-      </w:r>
-      <w:r>
-        <w:t xml:space="preserve"> in cases </w:t>
-      </w:r>
-      <w:r>
-        <w:t>that the resize operation doesn’t occur often (</w:t>
+        <w:t>This implementation of a WF hash table surpass any other available implementation by quite a lot in cases that the resize operation doesn’t occur often (</w:t>
       </w:r>
       <m:oMath>
         <m:r>
@@ -1054,10 +1681,16 @@
         <w:t>)</w:t>
       </w:r>
       <w:r>
-        <w:t xml:space="preserve">. </w:t>
-      </w:r>
-      <w:r>
-        <w:t>This characteristic is useful to many software applications like those who provide searching as a main feature for example: address searching (Google maps), public transportation searching (</w:t>
+        <w:t xml:space="preserve"> for multi-threaded programs</w:t>
+      </w:r>
+      <w:r>
+        <w:t>. This characteristic is useful to many software applications like those who provide searching as a main feature</w:t>
+      </w:r>
+      <w:r>
+        <w:t>,</w:t>
+      </w:r>
+      <w:r>
+        <w:t xml:space="preserve"> for example: address searching (Google maps), public transportation searching (</w:t>
       </w:r>
       <w:proofErr w:type="spellStart"/>
       <w:r>
@@ -1065,7 +1698,7 @@
       </w:r>
       <w:proofErr w:type="spellEnd"/>
       <w:r>
-        <w:t xml:space="preserve">) etc. </w:t>
+        <w:t>) etc.</w:t>
       </w:r>
     </w:p>
     <w:p>
@@ -1169,21 +1802,7 @@
         <w:t xml:space="preserve"> of different data structure among WF </w:t>
       </w:r>
       <w:r>
-        <w:t xml:space="preserve">DS that are based on the P-sim idea we implement in our </w:t>
-      </w:r>
-      <w:proofErr w:type="gramStart"/>
-      <w:r>
-        <w:t>DS,</w:t>
-      </w:r>
-      <w:proofErr w:type="gramEnd"/>
-      <w:r>
-        <w:t xml:space="preserve"> we use it for ideas on how to design our implementation. And at a later stage of development we will use those DS as benchmarks to compare to our </w:t>
-      </w:r>
-      <w:r>
-        <w:t>implementation</w:t>
-      </w:r>
-      <w:r>
-        <w:t xml:space="preserve"> (Contains P-sim based Stack and Queue).</w:t>
+        <w:t>DS that are based on the P-sim idea we implement in our DS, we use it for ideas on how to design our implementation. And at a later stage of development we will use those DS as benchmarks to compare to our implementation (Contains P-sim based Stack and Queue).</w:t>
       </w:r>
     </w:p>
     <w:sectPr>
@@ -1199,7 +1818,7 @@
 </file>
 
 <file path=word/endnotes.xml><?xml version="1.0" encoding="utf-8"?>
-<w:endnotes xmlns:wpc="http://schemas.microsoft.com/office/word/2010/wordprocessingCanvas" xmlns:cx="http://schemas.microsoft.com/office/drawing/2014/chartex" xmlns:cx1="http://schemas.microsoft.com/office/drawing/2015/9/8/chartex" xmlns:cx2="http://schemas.microsoft.com/office/drawing/2015/10/21/chartex" xmlns:cx3="http://schemas.microsoft.com/office/drawing/2016/5/9/chartex" xmlns:cx4="http://schemas.microsoft.com/office/drawing/2016/5/10/chartex" xmlns:cx5="http://schemas.microsoft.com/office/drawing/2016/5/11/chartex" xmlns:cx6="http://schemas.microsoft.com/office/drawing/2016/5/12/chartex" xmlns:cx7="http://schemas.microsoft.com/office/drawing/2016/5/13/chartex" xmlns:cx8="http://schemas.microsoft.com/office/drawing/2016/5/14/chartex" xmlns:mc="http://schemas.openxmlformats.org/markup-compatibility/2006" xmlns:aink="http://schemas.microsoft.com/office/drawing/2016/ink" xmlns:am3d="http://schemas.microsoft.com/office/drawing/2017/model3d" xmlns:o="urn:schemas-microsoft-com:office:office" xmlns:r="http://schemas.openxmlformats.org/officeDocument/2006/relationships" xmlns:m="http://schemas.openxmlformats.org/officeDocument/2006/math" xmlns:v="urn:schemas-microsoft-com:vml" xmlns:wp14="http://schemas.microsoft.com/office/word/2010/wordprocessingDrawing" xmlns:wp="http://schemas.openxmlformats.org/drawingml/2006/wordprocessingDrawing" xmlns:w10="urn:schemas-microsoft-com:office:word" xmlns:w="http://schemas.openxmlformats.org/wordprocessingml/2006/main" xmlns:w14="http://schemas.microsoft.com/office/word/2010/wordml" xmlns:w15="http://schemas.microsoft.com/office/word/2012/wordml" xmlns:w16cid="http://schemas.microsoft.com/office/word/2016/wordml/cid" xmlns:w16se="http://schemas.microsoft.com/office/word/2015/wordml/symex" xmlns:wpg="http://schemas.microsoft.com/office/word/2010/wordprocessingGroup" xmlns:wpi="http://schemas.microsoft.com/office/word/2010/wordprocessingInk" xmlns:wne="http://schemas.microsoft.com/office/word/2006/wordml" xmlns:wps="http://schemas.microsoft.com/office/word/2010/wordprocessingShape" mc:Ignorable="w14 w15 w16se w16cid wp14">
+<w:endnotes xmlns:wpc="http://schemas.microsoft.com/office/word/2010/wordprocessingCanvas" xmlns:cx="http://schemas.microsoft.com/office/drawing/2014/chartex" xmlns:cx1="http://schemas.microsoft.com/office/drawing/2015/9/8/chartex" xmlns:cx2="http://schemas.microsoft.com/office/drawing/2015/10/21/chartex" xmlns:cx3="http://schemas.microsoft.com/office/drawing/2016/5/9/chartex" xmlns:cx4="http://schemas.microsoft.com/office/drawing/2016/5/10/chartex" xmlns:cx5="http://schemas.microsoft.com/office/drawing/2016/5/11/chartex" xmlns:cx6="http://schemas.microsoft.com/office/drawing/2016/5/12/chartex" xmlns:cx7="http://schemas.microsoft.com/office/drawing/2016/5/13/chartex" xmlns:cx8="http://schemas.microsoft.com/office/drawing/2016/5/14/chartex" xmlns:mc="http://schemas.openxmlformats.org/markup-compatibility/2006" xmlns:aink="http://schemas.microsoft.com/office/drawing/2016/ink" xmlns:am3d="http://schemas.microsoft.com/office/drawing/2017/model3d" xmlns:o="urn:schemas-microsoft-com:office:office" xmlns:r="http://schemas.openxmlformats.org/officeDocument/2006/relationships" xmlns:m="http://schemas.openxmlformats.org/officeDocument/2006/math" xmlns:v="urn:schemas-microsoft-com:vml" xmlns:wp14="http://schemas.microsoft.com/office/word/2010/wordprocessingDrawing" xmlns:wp="http://schemas.openxmlformats.org/drawingml/2006/wordprocessingDrawing" xmlns:w10="urn:schemas-microsoft-com:office:word" xmlns:w="http://schemas.openxmlformats.org/wordprocessingml/2006/main" xmlns:w14="http://schemas.microsoft.com/office/word/2010/wordml" xmlns:w15="http://schemas.microsoft.com/office/word/2012/wordml" xmlns:w16cex="http://schemas.microsoft.com/office/word/2018/wordml/cex" xmlns:w16cid="http://schemas.microsoft.com/office/word/2016/wordml/cid" xmlns:w16="http://schemas.microsoft.com/office/word/2018/wordml" xmlns:w16se="http://schemas.microsoft.com/office/word/2015/wordml/symex" xmlns:wpg="http://schemas.microsoft.com/office/word/2010/wordprocessingGroup" xmlns:wpi="http://schemas.microsoft.com/office/word/2010/wordprocessingInk" xmlns:wne="http://schemas.microsoft.com/office/word/2006/wordml" xmlns:wps="http://schemas.microsoft.com/office/word/2010/wordprocessingShape" mc:Ignorable="w14 w15 w16se w16cid w16 w16cex wp14">
   <w:endnote w:type="separator" w:id="-1">
     <w:p>
       <w:r>
@@ -1218,7 +1837,7 @@
 </file>
 
 <file path=word/footer1.xml><?xml version="1.0" encoding="utf-8"?>
-<w:ftr xmlns:wpc="http://schemas.microsoft.com/office/word/2010/wordprocessingCanvas" xmlns:cx="http://schemas.microsoft.com/office/drawing/2014/chartex" xmlns:cx1="http://schemas.microsoft.com/office/drawing/2015/9/8/chartex" xmlns:cx2="http://schemas.microsoft.com/office/drawing/2015/10/21/chartex" xmlns:cx3="http://schemas.microsoft.com/office/drawing/2016/5/9/chartex" xmlns:cx4="http://schemas.microsoft.com/office/drawing/2016/5/10/chartex" xmlns:cx5="http://schemas.microsoft.com/office/drawing/2016/5/11/chartex" xmlns:cx6="http://schemas.microsoft.com/office/drawing/2016/5/12/chartex" xmlns:cx7="http://schemas.microsoft.com/office/drawing/2016/5/13/chartex" xmlns:cx8="http://schemas.microsoft.com/office/drawing/2016/5/14/chartex" xmlns:mc="http://schemas.openxmlformats.org/markup-compatibility/2006" xmlns:aink="http://schemas.microsoft.com/office/drawing/2016/ink" xmlns:am3d="http://schemas.microsoft.com/office/drawing/2017/model3d" xmlns:o="urn:schemas-microsoft-com:office:office" xmlns:r="http://schemas.openxmlformats.org/officeDocument/2006/relationships" xmlns:m="http://schemas.openxmlformats.org/officeDocument/2006/math" xmlns:v="urn:schemas-microsoft-com:vml" xmlns:wp14="http://schemas.microsoft.com/office/word/2010/wordprocessingDrawing" xmlns:wp="http://schemas.openxmlformats.org/drawingml/2006/wordprocessingDrawing" xmlns:w10="urn:schemas-microsoft-com:office:word" xmlns:w="http://schemas.openxmlformats.org/wordprocessingml/2006/main" xmlns:w14="http://schemas.microsoft.com/office/word/2010/wordml" xmlns:w15="http://schemas.microsoft.com/office/word/2012/wordml" xmlns:w16cid="http://schemas.microsoft.com/office/word/2016/wordml/cid" xmlns:w16se="http://schemas.microsoft.com/office/word/2015/wordml/symex" xmlns:wpg="http://schemas.microsoft.com/office/word/2010/wordprocessingGroup" xmlns:wpi="http://schemas.microsoft.com/office/word/2010/wordprocessingInk" xmlns:wne="http://schemas.microsoft.com/office/word/2006/wordml" xmlns:wps="http://schemas.microsoft.com/office/word/2010/wordprocessingShape" mc:Ignorable="w14 w15 w16se w16cid wp14">
+<w:ftr xmlns:wpc="http://schemas.microsoft.com/office/word/2010/wordprocessingCanvas" xmlns:cx="http://schemas.microsoft.com/office/drawing/2014/chartex" xmlns:cx1="http://schemas.microsoft.com/office/drawing/2015/9/8/chartex" xmlns:cx2="http://schemas.microsoft.com/office/drawing/2015/10/21/chartex" xmlns:cx3="http://schemas.microsoft.com/office/drawing/2016/5/9/chartex" xmlns:cx4="http://schemas.microsoft.com/office/drawing/2016/5/10/chartex" xmlns:cx5="http://schemas.microsoft.com/office/drawing/2016/5/11/chartex" xmlns:cx6="http://schemas.microsoft.com/office/drawing/2016/5/12/chartex" xmlns:cx7="http://schemas.microsoft.com/office/drawing/2016/5/13/chartex" xmlns:cx8="http://schemas.microsoft.com/office/drawing/2016/5/14/chartex" xmlns:mc="http://schemas.openxmlformats.org/markup-compatibility/2006" xmlns:aink="http://schemas.microsoft.com/office/drawing/2016/ink" xmlns:am3d="http://schemas.microsoft.com/office/drawing/2017/model3d" xmlns:o="urn:schemas-microsoft-com:office:office" xmlns:r="http://schemas.openxmlformats.org/officeDocument/2006/relationships" xmlns:m="http://schemas.openxmlformats.org/officeDocument/2006/math" xmlns:v="urn:schemas-microsoft-com:vml" xmlns:wp14="http://schemas.microsoft.com/office/word/2010/wordprocessingDrawing" xmlns:wp="http://schemas.openxmlformats.org/drawingml/2006/wordprocessingDrawing" xmlns:w10="urn:schemas-microsoft-com:office:word" xmlns:w="http://schemas.openxmlformats.org/wordprocessingml/2006/main" xmlns:w14="http://schemas.microsoft.com/office/word/2010/wordml" xmlns:w15="http://schemas.microsoft.com/office/word/2012/wordml" xmlns:w16cex="http://schemas.microsoft.com/office/word/2018/wordml/cex" xmlns:w16cid="http://schemas.microsoft.com/office/word/2016/wordml/cid" xmlns:w16="http://schemas.microsoft.com/office/word/2018/wordml" xmlns:w16se="http://schemas.microsoft.com/office/word/2015/wordml/symex" xmlns:wpg="http://schemas.microsoft.com/office/word/2010/wordprocessingGroup" xmlns:wpi="http://schemas.microsoft.com/office/word/2010/wordprocessingInk" xmlns:wne="http://schemas.microsoft.com/office/word/2006/wordml" xmlns:wps="http://schemas.microsoft.com/office/word/2010/wordprocessingShape" mc:Ignorable="w14 w15 w16se w16cid w16 w16cex wp14">
   <w:p>
     <w:pPr>
       <w:pStyle w:val="a9"/>
@@ -1251,7 +1870,7 @@
 </file>
 
 <file path=word/footnotes.xml><?xml version="1.0" encoding="utf-8"?>
-<w:footnotes xmlns:wpc="http://schemas.microsoft.com/office/word/2010/wordprocessingCanvas" xmlns:cx="http://schemas.microsoft.com/office/drawing/2014/chartex" xmlns:cx1="http://schemas.microsoft.com/office/drawing/2015/9/8/chartex" xmlns:cx2="http://schemas.microsoft.com/office/drawing/2015/10/21/chartex" xmlns:cx3="http://schemas.microsoft.com/office/drawing/2016/5/9/chartex" xmlns:cx4="http://schemas.microsoft.com/office/drawing/2016/5/10/chartex" xmlns:cx5="http://schemas.microsoft.com/office/drawing/2016/5/11/chartex" xmlns:cx6="http://schemas.microsoft.com/office/drawing/2016/5/12/chartex" xmlns:cx7="http://schemas.microsoft.com/office/drawing/2016/5/13/chartex" xmlns:cx8="http://schemas.microsoft.com/office/drawing/2016/5/14/chartex" xmlns:mc="http://schemas.openxmlformats.org/markup-compatibility/2006" xmlns:aink="http://schemas.microsoft.com/office/drawing/2016/ink" xmlns:am3d="http://schemas.microsoft.com/office/drawing/2017/model3d" xmlns:o="urn:schemas-microsoft-com:office:office" xmlns:r="http://schemas.openxmlformats.org/officeDocument/2006/relationships" xmlns:m="http://schemas.openxmlformats.org/officeDocument/2006/math" xmlns:v="urn:schemas-microsoft-com:vml" xmlns:wp14="http://schemas.microsoft.com/office/word/2010/wordprocessingDrawing" xmlns:wp="http://schemas.openxmlformats.org/drawingml/2006/wordprocessingDrawing" xmlns:w10="urn:schemas-microsoft-com:office:word" xmlns:w="http://schemas.openxmlformats.org/wordprocessingml/2006/main" xmlns:w14="http://schemas.microsoft.com/office/word/2010/wordml" xmlns:w15="http://schemas.microsoft.com/office/word/2012/wordml" xmlns:w16cid="http://schemas.microsoft.com/office/word/2016/wordml/cid" xmlns:w16se="http://schemas.microsoft.com/office/word/2015/wordml/symex" xmlns:wpg="http://schemas.microsoft.com/office/word/2010/wordprocessingGroup" xmlns:wpi="http://schemas.microsoft.com/office/word/2010/wordprocessingInk" xmlns:wne="http://schemas.microsoft.com/office/word/2006/wordml" xmlns:wps="http://schemas.microsoft.com/office/word/2010/wordprocessingShape" mc:Ignorable="w14 w15 w16se w16cid wp14">
+<w:footnotes xmlns:wpc="http://schemas.microsoft.com/office/word/2010/wordprocessingCanvas" xmlns:cx="http://schemas.microsoft.com/office/drawing/2014/chartex" xmlns:cx1="http://schemas.microsoft.com/office/drawing/2015/9/8/chartex" xmlns:cx2="http://schemas.microsoft.com/office/drawing/2015/10/21/chartex" xmlns:cx3="http://schemas.microsoft.com/office/drawing/2016/5/9/chartex" xmlns:cx4="http://schemas.microsoft.com/office/drawing/2016/5/10/chartex" xmlns:cx5="http://schemas.microsoft.com/office/drawing/2016/5/11/chartex" xmlns:cx6="http://schemas.microsoft.com/office/drawing/2016/5/12/chartex" xmlns:cx7="http://schemas.microsoft.com/office/drawing/2016/5/13/chartex" xmlns:cx8="http://schemas.microsoft.com/office/drawing/2016/5/14/chartex" xmlns:mc="http://schemas.openxmlformats.org/markup-compatibility/2006" xmlns:aink="http://schemas.microsoft.com/office/drawing/2016/ink" xmlns:am3d="http://schemas.microsoft.com/office/drawing/2017/model3d" xmlns:o="urn:schemas-microsoft-com:office:office" xmlns:r="http://schemas.openxmlformats.org/officeDocument/2006/relationships" xmlns:m="http://schemas.openxmlformats.org/officeDocument/2006/math" xmlns:v="urn:schemas-microsoft-com:vml" xmlns:wp14="http://schemas.microsoft.com/office/word/2010/wordprocessingDrawing" xmlns:wp="http://schemas.openxmlformats.org/drawingml/2006/wordprocessingDrawing" xmlns:w10="urn:schemas-microsoft-com:office:word" xmlns:w="http://schemas.openxmlformats.org/wordprocessingml/2006/main" xmlns:w14="http://schemas.microsoft.com/office/word/2010/wordml" xmlns:w15="http://schemas.microsoft.com/office/word/2012/wordml" xmlns:w16cex="http://schemas.microsoft.com/office/word/2018/wordml/cex" xmlns:w16cid="http://schemas.microsoft.com/office/word/2016/wordml/cid" xmlns:w16="http://schemas.microsoft.com/office/word/2018/wordml" xmlns:w16se="http://schemas.microsoft.com/office/word/2015/wordml/symex" xmlns:wpg="http://schemas.microsoft.com/office/word/2010/wordprocessingGroup" xmlns:wpi="http://schemas.microsoft.com/office/word/2010/wordprocessingInk" xmlns:wne="http://schemas.microsoft.com/office/word/2006/wordml" xmlns:wps="http://schemas.microsoft.com/office/word/2010/wordprocessingShape" mc:Ignorable="w14 w15 w16se w16cid w16 w16cex wp14">
   <w:footnote w:type="separator" w:id="-1">
     <w:p>
       <w:r>
@@ -1270,7 +1889,7 @@
 </file>
 
 <file path=word/header1.xml><?xml version="1.0" encoding="utf-8"?>
-<w:hdr xmlns:wpc="http://schemas.microsoft.com/office/word/2010/wordprocessingCanvas" xmlns:cx="http://schemas.microsoft.com/office/drawing/2014/chartex" xmlns:cx1="http://schemas.microsoft.com/office/drawing/2015/9/8/chartex" xmlns:cx2="http://schemas.microsoft.com/office/drawing/2015/10/21/chartex" xmlns:cx3="http://schemas.microsoft.com/office/drawing/2016/5/9/chartex" xmlns:cx4="http://schemas.microsoft.com/office/drawing/2016/5/10/chartex" xmlns:cx5="http://schemas.microsoft.com/office/drawing/2016/5/11/chartex" xmlns:cx6="http://schemas.microsoft.com/office/drawing/2016/5/12/chartex" xmlns:cx7="http://schemas.microsoft.com/office/drawing/2016/5/13/chartex" xmlns:cx8="http://schemas.microsoft.com/office/drawing/2016/5/14/chartex" xmlns:mc="http://schemas.openxmlformats.org/markup-compatibility/2006" xmlns:aink="http://schemas.microsoft.com/office/drawing/2016/ink" xmlns:am3d="http://schemas.microsoft.com/office/drawing/2017/model3d" xmlns:o="urn:schemas-microsoft-com:office:office" xmlns:r="http://schemas.openxmlformats.org/officeDocument/2006/relationships" xmlns:m="http://schemas.openxmlformats.org/officeDocument/2006/math" xmlns:v="urn:schemas-microsoft-com:vml" xmlns:wp14="http://schemas.microsoft.com/office/word/2010/wordprocessingDrawing" xmlns:wp="http://schemas.openxmlformats.org/drawingml/2006/wordprocessingDrawing" xmlns:w10="urn:schemas-microsoft-com:office:word" xmlns:w="http://schemas.openxmlformats.org/wordprocessingml/2006/main" xmlns:w14="http://schemas.microsoft.com/office/word/2010/wordml" xmlns:w15="http://schemas.microsoft.com/office/word/2012/wordml" xmlns:w16cid="http://schemas.microsoft.com/office/word/2016/wordml/cid" xmlns:w16se="http://schemas.microsoft.com/office/word/2015/wordml/symex" xmlns:wpg="http://schemas.microsoft.com/office/word/2010/wordprocessingGroup" xmlns:wpi="http://schemas.microsoft.com/office/word/2010/wordprocessingInk" xmlns:wne="http://schemas.microsoft.com/office/word/2006/wordml" xmlns:wps="http://schemas.microsoft.com/office/word/2010/wordprocessingShape" mc:Ignorable="w14 w15 w16se w16cid wp14">
+<w:hdr xmlns:wpc="http://schemas.microsoft.com/office/word/2010/wordprocessingCanvas" xmlns:cx="http://schemas.microsoft.com/office/drawing/2014/chartex" xmlns:cx1="http://schemas.microsoft.com/office/drawing/2015/9/8/chartex" xmlns:cx2="http://schemas.microsoft.com/office/drawing/2015/10/21/chartex" xmlns:cx3="http://schemas.microsoft.com/office/drawing/2016/5/9/chartex" xmlns:cx4="http://schemas.microsoft.com/office/drawing/2016/5/10/chartex" xmlns:cx5="http://schemas.microsoft.com/office/drawing/2016/5/11/chartex" xmlns:cx6="http://schemas.microsoft.com/office/drawing/2016/5/12/chartex" xmlns:cx7="http://schemas.microsoft.com/office/drawing/2016/5/13/chartex" xmlns:cx8="http://schemas.microsoft.com/office/drawing/2016/5/14/chartex" xmlns:mc="http://schemas.openxmlformats.org/markup-compatibility/2006" xmlns:aink="http://schemas.microsoft.com/office/drawing/2016/ink" xmlns:am3d="http://schemas.microsoft.com/office/drawing/2017/model3d" xmlns:o="urn:schemas-microsoft-com:office:office" xmlns:r="http://schemas.openxmlformats.org/officeDocument/2006/relationships" xmlns:m="http://schemas.openxmlformats.org/officeDocument/2006/math" xmlns:v="urn:schemas-microsoft-com:vml" xmlns:wp14="http://schemas.microsoft.com/office/word/2010/wordprocessingDrawing" xmlns:wp="http://schemas.openxmlformats.org/drawingml/2006/wordprocessingDrawing" xmlns:w10="urn:schemas-microsoft-com:office:word" xmlns:w="http://schemas.openxmlformats.org/wordprocessingml/2006/main" xmlns:w14="http://schemas.microsoft.com/office/word/2010/wordml" xmlns:w15="http://schemas.microsoft.com/office/word/2012/wordml" xmlns:w16cex="http://schemas.microsoft.com/office/word/2018/wordml/cex" xmlns:w16cid="http://schemas.microsoft.com/office/word/2016/wordml/cid" xmlns:w16="http://schemas.microsoft.com/office/word/2018/wordml" xmlns:w16se="http://schemas.microsoft.com/office/word/2015/wordml/symex" xmlns:wpg="http://schemas.microsoft.com/office/word/2010/wordprocessingGroup" xmlns:wpi="http://schemas.microsoft.com/office/word/2010/wordprocessingInk" xmlns:wne="http://schemas.microsoft.com/office/word/2006/wordml" xmlns:wps="http://schemas.microsoft.com/office/word/2010/wordprocessingShape" mc:Ignorable="w14 w15 w16se w16cid w16 w16cex wp14">
   <w:p>
     <w:pPr>
       <w:pStyle w:val="a8"/>
@@ -1299,28 +1918,21 @@
         <w:szCs w:val="16"/>
       </w:rPr>
       <w:tab/>
-      <w:t>&lt;</w:t>
+      <w:t xml:space="preserve">  </w:t>
     </w:r>
     <w:r>
       <w:rPr>
         <w:sz w:val="16"/>
         <w:szCs w:val="16"/>
       </w:rPr>
-      <w:t>Project name here</w:t>
-    </w:r>
-    <w:r>
-      <w:rPr>
-        <w:sz w:val="16"/>
-        <w:szCs w:val="16"/>
-      </w:rPr>
-      <w:t>&gt;</w:t>
+      <w:t>Efficient Wait-Free Resizable Hash Table</w:t>
     </w:r>
   </w:p>
 </w:hdr>
 </file>
 
 <file path=word/numbering.xml><?xml version="1.0" encoding="utf-8"?>
-<w:numbering xmlns:wpc="http://schemas.microsoft.com/office/word/2010/wordprocessingCanvas" xmlns:cx="http://schemas.microsoft.com/office/drawing/2014/chartex" xmlns:cx1="http://schemas.microsoft.com/office/drawing/2015/9/8/chartex" xmlns:cx2="http://schemas.microsoft.com/office/drawing/2015/10/21/chartex" xmlns:cx3="http://schemas.microsoft.com/office/drawing/2016/5/9/chartex" xmlns:cx4="http://schemas.microsoft.com/office/drawing/2016/5/10/chartex" xmlns:cx5="http://schemas.microsoft.com/office/drawing/2016/5/11/chartex" xmlns:cx6="http://schemas.microsoft.com/office/drawing/2016/5/12/chartex" xmlns:cx7="http://schemas.microsoft.com/office/drawing/2016/5/13/chartex" xmlns:cx8="http://schemas.microsoft.com/office/drawing/2016/5/14/chartex" xmlns:mc="http://schemas.openxmlformats.org/markup-compatibility/2006" xmlns:aink="http://schemas.microsoft.com/office/drawing/2016/ink" xmlns:am3d="http://schemas.microsoft.com/office/drawing/2017/model3d" xmlns:o="urn:schemas-microsoft-com:office:office" xmlns:r="http://schemas.openxmlformats.org/officeDocument/2006/relationships" xmlns:m="http://schemas.openxmlformats.org/officeDocument/2006/math" xmlns:v="urn:schemas-microsoft-com:vml" xmlns:wp14="http://schemas.microsoft.com/office/word/2010/wordprocessingDrawing" xmlns:wp="http://schemas.openxmlformats.org/drawingml/2006/wordprocessingDrawing" xmlns:w10="urn:schemas-microsoft-com:office:word" xmlns:w="http://schemas.openxmlformats.org/wordprocessingml/2006/main" xmlns:w14="http://schemas.microsoft.com/office/word/2010/wordml" xmlns:w15="http://schemas.microsoft.com/office/word/2012/wordml" xmlns:w16cid="http://schemas.microsoft.com/office/word/2016/wordml/cid" xmlns:w16se="http://schemas.microsoft.com/office/word/2015/wordml/symex" xmlns:wpg="http://schemas.microsoft.com/office/word/2010/wordprocessingGroup" xmlns:wpi="http://schemas.microsoft.com/office/word/2010/wordprocessingInk" xmlns:wne="http://schemas.microsoft.com/office/word/2006/wordml" xmlns:wps="http://schemas.microsoft.com/office/word/2010/wordprocessingShape" mc:Ignorable="w14 w15 w16se w16cid wp14">
+<w:numbering xmlns:wpc="http://schemas.microsoft.com/office/word/2010/wordprocessingCanvas" xmlns:cx="http://schemas.microsoft.com/office/drawing/2014/chartex" xmlns:cx1="http://schemas.microsoft.com/office/drawing/2015/9/8/chartex" xmlns:cx2="http://schemas.microsoft.com/office/drawing/2015/10/21/chartex" xmlns:cx3="http://schemas.microsoft.com/office/drawing/2016/5/9/chartex" xmlns:cx4="http://schemas.microsoft.com/office/drawing/2016/5/10/chartex" xmlns:cx5="http://schemas.microsoft.com/office/drawing/2016/5/11/chartex" xmlns:cx6="http://schemas.microsoft.com/office/drawing/2016/5/12/chartex" xmlns:cx7="http://schemas.microsoft.com/office/drawing/2016/5/13/chartex" xmlns:cx8="http://schemas.microsoft.com/office/drawing/2016/5/14/chartex" xmlns:mc="http://schemas.openxmlformats.org/markup-compatibility/2006" xmlns:aink="http://schemas.microsoft.com/office/drawing/2016/ink" xmlns:am3d="http://schemas.microsoft.com/office/drawing/2017/model3d" xmlns:o="urn:schemas-microsoft-com:office:office" xmlns:r="http://schemas.openxmlformats.org/officeDocument/2006/relationships" xmlns:m="http://schemas.openxmlformats.org/officeDocument/2006/math" xmlns:v="urn:schemas-microsoft-com:vml" xmlns:wp14="http://schemas.microsoft.com/office/word/2010/wordprocessingDrawing" xmlns:wp="http://schemas.openxmlformats.org/drawingml/2006/wordprocessingDrawing" xmlns:w10="urn:schemas-microsoft-com:office:word" xmlns:w="http://schemas.openxmlformats.org/wordprocessingml/2006/main" xmlns:w14="http://schemas.microsoft.com/office/word/2010/wordml" xmlns:w15="http://schemas.microsoft.com/office/word/2012/wordml" xmlns:w16cex="http://schemas.microsoft.com/office/word/2018/wordml/cex" xmlns:w16cid="http://schemas.microsoft.com/office/word/2016/wordml/cid" xmlns:w16="http://schemas.microsoft.com/office/word/2018/wordml" xmlns:w16se="http://schemas.microsoft.com/office/word/2015/wordml/symex" xmlns:wpg="http://schemas.microsoft.com/office/word/2010/wordprocessingGroup" xmlns:wpi="http://schemas.microsoft.com/office/word/2010/wordprocessingInk" xmlns:wne="http://schemas.microsoft.com/office/word/2006/wordml" xmlns:wps="http://schemas.microsoft.com/office/word/2010/wordprocessingShape" mc:Ignorable="w14 w15 w16se w16cid w16 w16cex wp14">
   <w:abstractNum w:abstractNumId="0" w15:restartNumberingAfterBreak="0">
     <w:nsid w:val="FFFFFF83"/>
     <w:multiLevelType w:val="singleLevel"/>
@@ -3208,6 +3820,118 @@
     </w:lvl>
   </w:abstractNum>
   <w:abstractNum w:abstractNumId="22" w15:restartNumberingAfterBreak="0">
+    <w:nsid w:val="44C87503"/>
+    <w:multiLevelType w:val="hybridMultilevel"/>
+    <w:tmpl w:val="B2AC0B5A"/>
+    <w:lvl w:ilvl="0" w:tplc="62E2F5E4">
+      <w:numFmt w:val="bullet"/>
+      <w:lvlText w:val=""/>
+      <w:lvlJc w:val="left"/>
+      <w:pPr>
+        <w:ind w:left="720" w:hanging="360"/>
+      </w:pPr>
+      <w:rPr>
+        <w:rFonts w:ascii="Symbol" w:eastAsia="SimSun" w:hAnsi="Symbol" w:cs="Times New Roman" w:hint="default"/>
+      </w:rPr>
+    </w:lvl>
+    <w:lvl w:ilvl="1" w:tplc="04090003">
+      <w:start w:val="1"/>
+      <w:numFmt w:val="bullet"/>
+      <w:lvlText w:val="o"/>
+      <w:lvlJc w:val="left"/>
+      <w:pPr>
+        <w:ind w:left="1440" w:hanging="360"/>
+      </w:pPr>
+      <w:rPr>
+        <w:rFonts w:ascii="Courier New" w:hAnsi="Courier New" w:cs="Courier New" w:hint="default"/>
+      </w:rPr>
+    </w:lvl>
+    <w:lvl w:ilvl="2" w:tplc="04090005" w:tentative="1">
+      <w:start w:val="1"/>
+      <w:numFmt w:val="bullet"/>
+      <w:lvlText w:val=""/>
+      <w:lvlJc w:val="left"/>
+      <w:pPr>
+        <w:ind w:left="2160" w:hanging="360"/>
+      </w:pPr>
+      <w:rPr>
+        <w:rFonts w:ascii="Wingdings" w:hAnsi="Wingdings" w:cs="Wingdings" w:hint="default"/>
+      </w:rPr>
+    </w:lvl>
+    <w:lvl w:ilvl="3" w:tplc="04090001" w:tentative="1">
+      <w:start w:val="1"/>
+      <w:numFmt w:val="bullet"/>
+      <w:lvlText w:val=""/>
+      <w:lvlJc w:val="left"/>
+      <w:pPr>
+        <w:ind w:left="2880" w:hanging="360"/>
+      </w:pPr>
+      <w:rPr>
+        <w:rFonts w:ascii="Symbol" w:hAnsi="Symbol" w:cs="Symbol" w:hint="default"/>
+      </w:rPr>
+    </w:lvl>
+    <w:lvl w:ilvl="4" w:tplc="04090003" w:tentative="1">
+      <w:start w:val="1"/>
+      <w:numFmt w:val="bullet"/>
+      <w:lvlText w:val="o"/>
+      <w:lvlJc w:val="left"/>
+      <w:pPr>
+        <w:ind w:left="3600" w:hanging="360"/>
+      </w:pPr>
+      <w:rPr>
+        <w:rFonts w:ascii="Courier New" w:hAnsi="Courier New" w:cs="Courier New" w:hint="default"/>
+      </w:rPr>
+    </w:lvl>
+    <w:lvl w:ilvl="5" w:tplc="04090005" w:tentative="1">
+      <w:start w:val="1"/>
+      <w:numFmt w:val="bullet"/>
+      <w:lvlText w:val=""/>
+      <w:lvlJc w:val="left"/>
+      <w:pPr>
+        <w:ind w:left="4320" w:hanging="360"/>
+      </w:pPr>
+      <w:rPr>
+        <w:rFonts w:ascii="Wingdings" w:hAnsi="Wingdings" w:cs="Wingdings" w:hint="default"/>
+      </w:rPr>
+    </w:lvl>
+    <w:lvl w:ilvl="6" w:tplc="04090001" w:tentative="1">
+      <w:start w:val="1"/>
+      <w:numFmt w:val="bullet"/>
+      <w:lvlText w:val=""/>
+      <w:lvlJc w:val="left"/>
+      <w:pPr>
+        <w:ind w:left="5040" w:hanging="360"/>
+      </w:pPr>
+      <w:rPr>
+        <w:rFonts w:ascii="Symbol" w:hAnsi="Symbol" w:cs="Symbol" w:hint="default"/>
+      </w:rPr>
+    </w:lvl>
+    <w:lvl w:ilvl="7" w:tplc="04090003" w:tentative="1">
+      <w:start w:val="1"/>
+      <w:numFmt w:val="bullet"/>
+      <w:lvlText w:val="o"/>
+      <w:lvlJc w:val="left"/>
+      <w:pPr>
+        <w:ind w:left="5760" w:hanging="360"/>
+      </w:pPr>
+      <w:rPr>
+        <w:rFonts w:ascii="Courier New" w:hAnsi="Courier New" w:cs="Courier New" w:hint="default"/>
+      </w:rPr>
+    </w:lvl>
+    <w:lvl w:ilvl="8" w:tplc="04090005" w:tentative="1">
+      <w:start w:val="1"/>
+      <w:numFmt w:val="bullet"/>
+      <w:lvlText w:val=""/>
+      <w:lvlJc w:val="left"/>
+      <w:pPr>
+        <w:ind w:left="6480" w:hanging="360"/>
+      </w:pPr>
+      <w:rPr>
+        <w:rFonts w:ascii="Wingdings" w:hAnsi="Wingdings" w:cs="Wingdings" w:hint="default"/>
+      </w:rPr>
+    </w:lvl>
+  </w:abstractNum>
+  <w:abstractNum w:abstractNumId="23" w15:restartNumberingAfterBreak="0">
     <w:nsid w:val="453D66EB"/>
     <w:multiLevelType w:val="hybridMultilevel"/>
     <w:tmpl w:val="B978A894"/>
@@ -3293,7 +4017,7 @@
       </w:pPr>
     </w:lvl>
   </w:abstractNum>
-  <w:abstractNum w:abstractNumId="23" w15:restartNumberingAfterBreak="0">
+  <w:abstractNum w:abstractNumId="24" w15:restartNumberingAfterBreak="0">
     <w:nsid w:val="46097A21"/>
     <w:multiLevelType w:val="hybridMultilevel"/>
     <w:tmpl w:val="B978A894"/>
@@ -3379,7 +4103,7 @@
       </w:pPr>
     </w:lvl>
   </w:abstractNum>
-  <w:abstractNum w:abstractNumId="24" w15:restartNumberingAfterBreak="0">
+  <w:abstractNum w:abstractNumId="25" w15:restartNumberingAfterBreak="0">
     <w:nsid w:val="4647640F"/>
     <w:multiLevelType w:val="hybridMultilevel"/>
     <w:tmpl w:val="6136C402"/>
@@ -3468,7 +4192,7 @@
       </w:pPr>
     </w:lvl>
   </w:abstractNum>
-  <w:abstractNum w:abstractNumId="25" w15:restartNumberingAfterBreak="0">
+  <w:abstractNum w:abstractNumId="26" w15:restartNumberingAfterBreak="0">
     <w:nsid w:val="48EF38AD"/>
     <w:multiLevelType w:val="multilevel"/>
     <w:tmpl w:val="2FFC4A06"/>
@@ -3590,7 +4314,7 @@
       </w:pPr>
     </w:lvl>
   </w:abstractNum>
-  <w:abstractNum w:abstractNumId="26" w15:restartNumberingAfterBreak="0">
+  <w:abstractNum w:abstractNumId="27" w15:restartNumberingAfterBreak="0">
     <w:nsid w:val="4C604C70"/>
     <w:multiLevelType w:val="hybridMultilevel"/>
     <w:tmpl w:val="DA765FCA"/>
@@ -3679,7 +4403,7 @@
       </w:pPr>
     </w:lvl>
   </w:abstractNum>
-  <w:abstractNum w:abstractNumId="27" w15:restartNumberingAfterBreak="0">
+  <w:abstractNum w:abstractNumId="28" w15:restartNumberingAfterBreak="0">
     <w:nsid w:val="50C12FAC"/>
     <w:multiLevelType w:val="hybridMultilevel"/>
     <w:tmpl w:val="A644265E"/>
@@ -3768,7 +4492,7 @@
       </w:pPr>
     </w:lvl>
   </w:abstractNum>
-  <w:abstractNum w:abstractNumId="28" w15:restartNumberingAfterBreak="0">
+  <w:abstractNum w:abstractNumId="29" w15:restartNumberingAfterBreak="0">
     <w:nsid w:val="55CD70D3"/>
     <w:multiLevelType w:val="multilevel"/>
     <w:tmpl w:val="1966E86E"/>
@@ -3881,7 +4605,7 @@
       </w:pPr>
     </w:lvl>
   </w:abstractNum>
-  <w:abstractNum w:abstractNumId="29" w15:restartNumberingAfterBreak="0">
+  <w:abstractNum w:abstractNumId="30" w15:restartNumberingAfterBreak="0">
     <w:nsid w:val="6093215C"/>
     <w:multiLevelType w:val="hybridMultilevel"/>
     <w:tmpl w:val="33524616"/>
@@ -3970,7 +4694,7 @@
       </w:pPr>
     </w:lvl>
   </w:abstractNum>
-  <w:abstractNum w:abstractNumId="30" w15:restartNumberingAfterBreak="0">
+  <w:abstractNum w:abstractNumId="31" w15:restartNumberingAfterBreak="0">
     <w:nsid w:val="642E1328"/>
     <w:multiLevelType w:val="hybridMultilevel"/>
     <w:tmpl w:val="FDC28398"/>
@@ -4059,7 +4783,7 @@
       </w:pPr>
     </w:lvl>
   </w:abstractNum>
-  <w:abstractNum w:abstractNumId="31" w15:restartNumberingAfterBreak="0">
+  <w:abstractNum w:abstractNumId="32" w15:restartNumberingAfterBreak="0">
     <w:nsid w:val="65E725EF"/>
     <w:multiLevelType w:val="hybridMultilevel"/>
     <w:tmpl w:val="E69A492E"/>
@@ -4145,7 +4869,7 @@
       </w:pPr>
     </w:lvl>
   </w:abstractNum>
-  <w:abstractNum w:abstractNumId="32" w15:restartNumberingAfterBreak="0">
+  <w:abstractNum w:abstractNumId="33" w15:restartNumberingAfterBreak="0">
     <w:nsid w:val="660216DE"/>
     <w:multiLevelType w:val="hybridMultilevel"/>
     <w:tmpl w:val="3398AF56"/>
@@ -4257,7 +4981,7 @@
       </w:rPr>
     </w:lvl>
   </w:abstractNum>
-  <w:abstractNum w:abstractNumId="33" w15:restartNumberingAfterBreak="0">
+  <w:abstractNum w:abstractNumId="34" w15:restartNumberingAfterBreak="0">
     <w:nsid w:val="6B0748C4"/>
     <w:multiLevelType w:val="hybridMultilevel"/>
     <w:tmpl w:val="75CEC34C"/>
@@ -4346,7 +5070,7 @@
       </w:pPr>
     </w:lvl>
   </w:abstractNum>
-  <w:abstractNum w:abstractNumId="34" w15:restartNumberingAfterBreak="0">
+  <w:abstractNum w:abstractNumId="35" w15:restartNumberingAfterBreak="0">
     <w:nsid w:val="6D052F8F"/>
     <w:multiLevelType w:val="hybridMultilevel"/>
     <w:tmpl w:val="F098A784"/>
@@ -4435,7 +5159,7 @@
       </w:pPr>
     </w:lvl>
   </w:abstractNum>
-  <w:abstractNum w:abstractNumId="35" w15:restartNumberingAfterBreak="0">
+  <w:abstractNum w:abstractNumId="36" w15:restartNumberingAfterBreak="0">
     <w:nsid w:val="70CC1000"/>
     <w:multiLevelType w:val="hybridMultilevel"/>
     <w:tmpl w:val="93CCA638"/>
@@ -4524,7 +5248,7 @@
       </w:pPr>
     </w:lvl>
   </w:abstractNum>
-  <w:abstractNum w:abstractNumId="36" w15:restartNumberingAfterBreak="0">
+  <w:abstractNum w:abstractNumId="37" w15:restartNumberingAfterBreak="0">
     <w:nsid w:val="72476EE5"/>
     <w:multiLevelType w:val="hybridMultilevel"/>
     <w:tmpl w:val="7C3438BC"/>
@@ -4613,7 +5337,7 @@
       </w:pPr>
     </w:lvl>
   </w:abstractNum>
-  <w:abstractNum w:abstractNumId="37" w15:restartNumberingAfterBreak="0">
+  <w:abstractNum w:abstractNumId="38" w15:restartNumberingAfterBreak="0">
     <w:nsid w:val="74274A8E"/>
     <w:multiLevelType w:val="hybridMultilevel"/>
     <w:tmpl w:val="FDC28398"/>
@@ -4702,7 +5426,7 @@
       </w:pPr>
     </w:lvl>
   </w:abstractNum>
-  <w:abstractNum w:abstractNumId="38" w15:restartNumberingAfterBreak="0">
+  <w:abstractNum w:abstractNumId="39" w15:restartNumberingAfterBreak="0">
     <w:nsid w:val="779F6E33"/>
     <w:multiLevelType w:val="hybridMultilevel"/>
     <w:tmpl w:val="4AA62DFC"/>
@@ -4791,7 +5515,7 @@
       </w:pPr>
     </w:lvl>
   </w:abstractNum>
-  <w:abstractNum w:abstractNumId="39" w15:restartNumberingAfterBreak="0">
+  <w:abstractNum w:abstractNumId="40" w15:restartNumberingAfterBreak="0">
     <w:nsid w:val="7CA22CC2"/>
     <w:multiLevelType w:val="hybridMultilevel"/>
     <w:tmpl w:val="9618A23A"/>
@@ -4881,7 +5605,7 @@
     </w:lvl>
   </w:abstractNum>
   <w:num w:numId="1">
-    <w:abstractNumId w:val="25"/>
+    <w:abstractNumId w:val="26"/>
   </w:num>
   <w:num w:numId="2">
     <w:abstractNumId w:val="1"/>
@@ -4911,7 +5635,7 @@
     <w:abstractNumId w:val="13"/>
   </w:num>
   <w:num w:numId="11">
-    <w:abstractNumId w:val="34"/>
+    <w:abstractNumId w:val="35"/>
   </w:num>
   <w:num w:numId="12">
     <w:abstractNumId w:val="10"/>
@@ -4920,13 +5644,13 @@
     <w:abstractNumId w:val="9"/>
   </w:num>
   <w:num w:numId="14">
-    <w:abstractNumId w:val="26"/>
+    <w:abstractNumId w:val="27"/>
   </w:num>
   <w:num w:numId="15">
-    <w:abstractNumId w:val="23"/>
+    <w:abstractNumId w:val="24"/>
   </w:num>
   <w:num w:numId="16">
-    <w:abstractNumId w:val="35"/>
+    <w:abstractNumId w:val="36"/>
   </w:num>
   <w:num w:numId="17">
     <w:abstractNumId w:val="15"/>
@@ -4938,28 +5662,28 @@
     <w:abstractNumId w:val="5"/>
   </w:num>
   <w:num w:numId="20">
-    <w:abstractNumId w:val="33"/>
+    <w:abstractNumId w:val="34"/>
   </w:num>
   <w:num w:numId="21">
-    <w:abstractNumId w:val="39"/>
+    <w:abstractNumId w:val="40"/>
   </w:num>
   <w:num w:numId="22">
-    <w:abstractNumId w:val="36"/>
+    <w:abstractNumId w:val="37"/>
   </w:num>
   <w:num w:numId="23">
     <w:abstractNumId w:val="2"/>
   </w:num>
   <w:num w:numId="24">
-    <w:abstractNumId w:val="38"/>
+    <w:abstractNumId w:val="39"/>
   </w:num>
   <w:num w:numId="25">
     <w:abstractNumId w:val="20"/>
   </w:num>
   <w:num w:numId="26">
-    <w:abstractNumId w:val="31"/>
+    <w:abstractNumId w:val="32"/>
   </w:num>
   <w:num w:numId="27">
-    <w:abstractNumId w:val="22"/>
+    <w:abstractNumId w:val="23"/>
   </w:num>
   <w:num w:numId="28">
     <w:abstractNumId w:val="4"/>
@@ -4968,16 +5692,16 @@
     <w:abstractNumId w:val="18"/>
   </w:num>
   <w:num w:numId="30">
-    <w:abstractNumId w:val="28"/>
+    <w:abstractNumId w:val="29"/>
     <w:lvlOverride w:ilvl="0">
       <w:startOverride w:val="1"/>
     </w:lvlOverride>
   </w:num>
   <w:num w:numId="31">
-    <w:abstractNumId w:val="29"/>
+    <w:abstractNumId w:val="30"/>
   </w:num>
   <w:num w:numId="32">
-    <w:abstractNumId w:val="27"/>
+    <w:abstractNumId w:val="28"/>
   </w:num>
   <w:num w:numId="33">
     <w:abstractNumId w:val="11"/>
@@ -4998,33 +5722,36 @@
     <w:abstractNumId w:val="7"/>
   </w:num>
   <w:num w:numId="37">
-    <w:abstractNumId w:val="37"/>
+    <w:abstractNumId w:val="38"/>
   </w:num>
   <w:num w:numId="38">
     <w:abstractNumId w:val="17"/>
   </w:num>
   <w:num w:numId="39">
-    <w:abstractNumId w:val="30"/>
+    <w:abstractNumId w:val="31"/>
   </w:num>
   <w:num w:numId="40">
-    <w:abstractNumId w:val="32"/>
+    <w:abstractNumId w:val="33"/>
   </w:num>
   <w:num w:numId="41">
-    <w:abstractNumId w:val="24"/>
+    <w:abstractNumId w:val="25"/>
   </w:num>
   <w:num w:numId="42">
     <w:abstractNumId w:val="6"/>
+  </w:num>
+  <w:num w:numId="43">
+    <w:abstractNumId w:val="22"/>
   </w:num>
   <w:numIdMacAtCleanup w:val="17"/>
 </w:numbering>
 </file>
 
 <file path=word/styles.xml><?xml version="1.0" encoding="utf-8"?>
-<w:styles xmlns:mc="http://schemas.openxmlformats.org/markup-compatibility/2006" xmlns:r="http://schemas.openxmlformats.org/officeDocument/2006/relationships" xmlns:w="http://schemas.openxmlformats.org/wordprocessingml/2006/main" xmlns:w14="http://schemas.microsoft.com/office/word/2010/wordml" xmlns:w15="http://schemas.microsoft.com/office/word/2012/wordml" xmlns:w16cid="http://schemas.microsoft.com/office/word/2016/wordml/cid" xmlns:w16se="http://schemas.microsoft.com/office/word/2015/wordml/symex" mc:Ignorable="w14 w15 w16se w16cid">
+<w:styles xmlns:mc="http://schemas.openxmlformats.org/markup-compatibility/2006" xmlns:r="http://schemas.openxmlformats.org/officeDocument/2006/relationships" xmlns:w="http://schemas.openxmlformats.org/wordprocessingml/2006/main" xmlns:w14="http://schemas.microsoft.com/office/word/2010/wordml" xmlns:w15="http://schemas.microsoft.com/office/word/2012/wordml" xmlns:w16cex="http://schemas.microsoft.com/office/word/2018/wordml/cex" xmlns:w16cid="http://schemas.microsoft.com/office/word/2016/wordml/cid" xmlns:w16="http://schemas.microsoft.com/office/word/2018/wordml" xmlns:w16se="http://schemas.microsoft.com/office/word/2015/wordml/symex" mc:Ignorable="w14 w15 w16se w16cid w16 w16cex">
   <w:docDefaults>
     <w:rPrDefault>
       <w:rPr>
-        <w:rFonts w:ascii="Times New Roman" w:eastAsia="Times New Roman" w:hAnsi="Times New Roman" w:cs="Times New Roman"/>
+        <w:rFonts w:ascii="Times New Roman" w:eastAsia="SimSun" w:hAnsi="Times New Roman" w:cs="Times New Roman"/>
         <w:lang w:val="en-US" w:eastAsia="en-US" w:bidi="he-IL"/>
       </w:rPr>
     </w:rPrDefault>
@@ -5407,7 +6134,7 @@
       <w:spacing w:after="120"/>
     </w:pPr>
     <w:rPr>
-      <w:rFonts w:ascii="Verdana" w:eastAsia="SimSun" w:hAnsi="Verdana"/>
+      <w:rFonts w:ascii="Verdana" w:hAnsi="Verdana"/>
       <w:lang w:eastAsia="zh-CN" w:bidi="ar-SA"/>
     </w:rPr>
   </w:style>
@@ -5624,6 +6351,7 @@
   <w:style w:type="character" w:default="1" w:styleId="a1">
     <w:name w:val="Default Paragraph Font"/>
     <w:uiPriority w:val="1"/>
+    <w:semiHidden/>
     <w:unhideWhenUsed/>
   </w:style>
   <w:style w:type="table" w:default="1" w:styleId="a2">
@@ -6500,6 +7228,24 @@
 </file>
 
 <file path=customXml/item1.xml><?xml version="1.0" encoding="utf-8"?>
+<p:properties xmlns:p="http://schemas.microsoft.com/office/2006/metadata/properties" xmlns:xsi="http://www.w3.org/2001/XMLSchema-instance">
+  <documentManagement>
+    <PublishingExpirationDate xmlns="http://schemas.microsoft.com/sharepoint/v3" xsi:nil="true"/>
+    <PublishingStartDate xmlns="http://schemas.microsoft.com/sharepoint/v3" xsi:nil="true"/>
+  </documentManagement>
+</p:properties>
+</file>
+
+<file path=customXml/item2.xml><?xml version="1.0" encoding="utf-8"?>
+<?mso-contentType ?>
+<FormTemplates xmlns="http://schemas.microsoft.com/sharepoint/v3/contenttype/forms">
+  <Display>DocumentLibraryForm</Display>
+  <Edit>DocumentLibraryForm</Edit>
+  <New>DocumentLibraryForm</New>
+</FormTemplates>
+</file>
+
+<file path=customXml/item3.xml><?xml version="1.0" encoding="utf-8"?>
 <ct:contentTypeSchema xmlns:ct="http://schemas.microsoft.com/office/2006/metadata/contentType" xmlns:ma="http://schemas.microsoft.com/office/2006/metadata/properties/metaAttributes" ct:_="" ma:_="" ma:contentTypeName="Document" ma:contentTypeID="0x010100E1547210B57E7A46911EB9C2761EC908" ma:contentTypeVersion="1" ma:contentTypeDescription="Create a new document." ma:contentTypeScope="" ma:versionID="14cb8262a29032fd1cdae1082b7607da">
   <xsd:schema xmlns:xsd="http://www.w3.org/2001/XMLSchema" xmlns:p="http://schemas.microsoft.com/office/2006/metadata/properties" xmlns:ns1="http://schemas.microsoft.com/sharepoint/v3" targetNamespace="http://schemas.microsoft.com/office/2006/metadata/properties" ma:root="true" ma:fieldsID="949202dcc3c1780e91e58fb2af340b1d" ns1:_="">
     <xsd:import namespace="http://schemas.microsoft.com/sharepoint/v3"/>
@@ -6565,29 +7311,28 @@
 </ct:contentTypeSchema>
 </file>
 
-<file path=customXml/item2.xml><?xml version="1.0" encoding="utf-8"?>
-<?mso-contentType ?>
-<FormTemplates xmlns="http://schemas.microsoft.com/sharepoint/v3/contenttype/forms">
-  <Display>DocumentLibraryForm</Display>
-  <Edit>DocumentLibraryForm</Edit>
-  <New>DocumentLibraryForm</New>
-</FormTemplates>
-</file>
-
-<file path=customXml/item3.xml><?xml version="1.0" encoding="utf-8"?>
-<p:properties xmlns:p="http://schemas.microsoft.com/office/2006/metadata/properties" xmlns:xsi="http://www.w3.org/2001/XMLSchema-instance">
-  <documentManagement>
-    <PublishingExpirationDate xmlns="http://schemas.microsoft.com/sharepoint/v3" xsi:nil="true"/>
-    <PublishingStartDate xmlns="http://schemas.microsoft.com/sharepoint/v3" xsi:nil="true"/>
-  </documentManagement>
-</p:properties>
-</file>
-
 <file path=customXml/item4.xml><?xml version="1.0" encoding="utf-8"?>
 <b:Sources xmlns:b="http://schemas.openxmlformats.org/officeDocument/2006/bibliography" xmlns="http://schemas.openxmlformats.org/officeDocument/2006/bibliography" SelectedStyle="\APA.XSL" StyleName="APA"/>
 </file>
 
 <file path=customXml/itemProps1.xml><?xml version="1.0" encoding="utf-8"?>
+<ds:datastoreItem xmlns:ds="http://schemas.openxmlformats.org/officeDocument/2006/customXml" ds:itemID="{1316E3F6-1ECC-439B-AB12-420B2D3BEEDF}">
+  <ds:schemaRefs>
+    <ds:schemaRef ds:uri="http://schemas.microsoft.com/office/2006/metadata/properties"/>
+    <ds:schemaRef ds:uri="http://schemas.microsoft.com/sharepoint/v3"/>
+  </ds:schemaRefs>
+</ds:datastoreItem>
+</file>
+
+<file path=customXml/itemProps2.xml><?xml version="1.0" encoding="utf-8"?>
+<ds:datastoreItem xmlns:ds="http://schemas.openxmlformats.org/officeDocument/2006/customXml" ds:itemID="{A71BC117-AE2C-4EEE-945A-0DD915B7F473}">
+  <ds:schemaRefs>
+    <ds:schemaRef ds:uri="http://schemas.microsoft.com/sharepoint/v3/contenttype/forms"/>
+  </ds:schemaRefs>
+</ds:datastoreItem>
+</file>
+
+<file path=customXml/itemProps3.xml><?xml version="1.0" encoding="utf-8"?>
 <ds:datastoreItem xmlns:ds="http://schemas.openxmlformats.org/officeDocument/2006/customXml" ds:itemID="{E7A63524-B53B-4CC0-AEB8-299198823DD2}">
   <ds:schemaRefs>
     <ds:schemaRef ds:uri="http://schemas.microsoft.com/office/2006/metadata/contentType"/>
@@ -6604,25 +7349,8 @@
 </ds:datastoreItem>
 </file>
 
-<file path=customXml/itemProps2.xml><?xml version="1.0" encoding="utf-8"?>
-<ds:datastoreItem xmlns:ds="http://schemas.openxmlformats.org/officeDocument/2006/customXml" ds:itemID="{A71BC117-AE2C-4EEE-945A-0DD915B7F473}">
-  <ds:schemaRefs>
-    <ds:schemaRef ds:uri="http://schemas.microsoft.com/sharepoint/v3/contenttype/forms"/>
-  </ds:schemaRefs>
-</ds:datastoreItem>
-</file>
-
-<file path=customXml/itemProps3.xml><?xml version="1.0" encoding="utf-8"?>
-<ds:datastoreItem xmlns:ds="http://schemas.openxmlformats.org/officeDocument/2006/customXml" ds:itemID="{1316E3F6-1ECC-439B-AB12-420B2D3BEEDF}">
-  <ds:schemaRefs>
-    <ds:schemaRef ds:uri="http://schemas.microsoft.com/office/2006/metadata/properties"/>
-    <ds:schemaRef ds:uri="http://schemas.microsoft.com/sharepoint/v3"/>
-  </ds:schemaRefs>
-</ds:datastoreItem>
-</file>
-
 <file path=customXml/itemProps4.xml><?xml version="1.0" encoding="utf-8"?>
-<ds:datastoreItem xmlns:ds="http://schemas.openxmlformats.org/officeDocument/2006/customXml" ds:itemID="{4B944B60-6118-4C8A-8C25-4BE46034ADB4}">
+<ds:datastoreItem xmlns:ds="http://schemas.openxmlformats.org/officeDocument/2006/customXml" ds:itemID="{FBD18C12-1E99-4600-8DC5-523596BDA976}">
   <ds:schemaRefs>
     <ds:schemaRef ds:uri="http://schemas.openxmlformats.org/officeDocument/2006/bibliography"/>
   </ds:schemaRefs>

</xml_diff>